<commit_message>
fixed title of paragraph 1. text font updated for paragraph 1.
</commit_message>
<xml_diff>
--- a/Documentation/Health Monitoring Project Plan.docx
+++ b/Documentation/Health Monitoring Project Plan.docx
@@ -1,6 +1,6 @@
 
 <file path=word/document.xml><?xml version="1.0" encoding="utf-8"?>
-<w:document xmlns:wpc="http://schemas.microsoft.com/office/word/2010/wordprocessingCanvas" xmlns:cx="http://schemas.microsoft.com/office/drawing/2014/chartex" xmlns:cx1="http://schemas.microsoft.com/office/drawing/2015/9/8/chartex" xmlns:cx2="http://schemas.microsoft.com/office/drawing/2015/10/21/chartex" xmlns:cx3="http://schemas.microsoft.com/office/drawing/2016/5/9/chartex" xmlns:cx4="http://schemas.microsoft.com/office/drawing/2016/5/10/chartex" xmlns:cx5="http://schemas.microsoft.com/office/drawing/2016/5/11/chartex" xmlns:cx6="http://schemas.microsoft.com/office/drawing/2016/5/12/chartex" xmlns:cx7="http://schemas.microsoft.com/office/drawing/2016/5/13/chartex" xmlns:cx8="http://schemas.microsoft.com/office/drawing/2016/5/14/chartex" xmlns:mc="http://schemas.openxmlformats.org/markup-compatibility/2006" xmlns:aink="http://schemas.microsoft.com/office/drawing/2016/ink" xmlns:am3d="http://schemas.microsoft.com/office/drawing/2017/model3d" xmlns:o="urn:schemas-microsoft-com:office:office" xmlns:r="http://schemas.openxmlformats.org/officeDocument/2006/relationships" xmlns:m="http://schemas.openxmlformats.org/officeDocument/2006/math" xmlns:v="urn:schemas-microsoft-com:vml" xmlns:wp14="http://schemas.microsoft.com/office/word/2010/wordprocessingDrawing" xmlns:wp="http://schemas.openxmlformats.org/drawingml/2006/wordprocessingDrawing" xmlns:w10="urn:schemas-microsoft-com:office:word" xmlns:w="http://schemas.openxmlformats.org/wordprocessingml/2006/main" xmlns:w14="http://schemas.microsoft.com/office/word/2010/wordml" xmlns:w15="http://schemas.microsoft.com/office/word/2012/wordml" xmlns:w16cid="http://schemas.microsoft.com/office/word/2016/wordml/cid" xmlns:w16se="http://schemas.microsoft.com/office/word/2015/wordml/symex" xmlns:wpg="http://schemas.microsoft.com/office/word/2010/wordprocessingGroup" xmlns:wpi="http://schemas.microsoft.com/office/word/2010/wordprocessingInk" xmlns:wne="http://schemas.microsoft.com/office/word/2006/wordml" xmlns:wps="http://schemas.microsoft.com/office/word/2010/wordprocessingShape" mc:Ignorable="w14 w15 w16se w16cid wp14">
+<w:document xmlns:wpc="http://schemas.microsoft.com/office/word/2010/wordprocessingCanvas" xmlns:cx="http://schemas.microsoft.com/office/drawing/2014/chartex" xmlns:cx1="http://schemas.microsoft.com/office/drawing/2015/9/8/chartex" xmlns:cx2="http://schemas.microsoft.com/office/drawing/2015/10/21/chartex" xmlns:cx3="http://schemas.microsoft.com/office/drawing/2016/5/9/chartex" xmlns:cx4="http://schemas.microsoft.com/office/drawing/2016/5/10/chartex" xmlns:cx5="http://schemas.microsoft.com/office/drawing/2016/5/11/chartex" xmlns:cx6="http://schemas.microsoft.com/office/drawing/2016/5/12/chartex" xmlns:cx7="http://schemas.microsoft.com/office/drawing/2016/5/13/chartex" xmlns:cx8="http://schemas.microsoft.com/office/drawing/2016/5/14/chartex" xmlns:mc="http://schemas.openxmlformats.org/markup-compatibility/2006" xmlns:aink="http://schemas.microsoft.com/office/drawing/2016/ink" xmlns:am3d="http://schemas.microsoft.com/office/drawing/2017/model3d" xmlns:o="urn:schemas-microsoft-com:office:office" xmlns:r="http://schemas.openxmlformats.org/officeDocument/2006/relationships" xmlns:m="http://schemas.openxmlformats.org/officeDocument/2006/math" xmlns:v="urn:schemas-microsoft-com:vml" xmlns:wp14="http://schemas.microsoft.com/office/word/2010/wordprocessingDrawing" xmlns:wp="http://schemas.openxmlformats.org/drawingml/2006/wordprocessingDrawing" xmlns:w10="urn:schemas-microsoft-com:office:word" xmlns:w="http://schemas.openxmlformats.org/wordprocessingml/2006/main" xmlns:w14="http://schemas.microsoft.com/office/word/2010/wordml" xmlns:w15="http://schemas.microsoft.com/office/word/2012/wordml" xmlns:w16cex="http://schemas.microsoft.com/office/word/2018/wordml/cex" xmlns:w16cid="http://schemas.microsoft.com/office/word/2016/wordml/cid" xmlns:w16="http://schemas.microsoft.com/office/word/2018/wordml" xmlns:w16se="http://schemas.microsoft.com/office/word/2015/wordml/symex" xmlns:wpg="http://schemas.microsoft.com/office/word/2010/wordprocessingGroup" xmlns:wpi="http://schemas.microsoft.com/office/word/2010/wordprocessingInk" xmlns:wne="http://schemas.microsoft.com/office/word/2006/wordml" xmlns:wps="http://schemas.microsoft.com/office/word/2010/wordprocessingShape" mc:Ignorable="w14 w15 w16se w16cid w16 w16cex wp14">
   <w:body>
     <w:bookmarkStart w:id="0" w:name="_Hlk49793912"/>
     <w:bookmarkStart w:id="1" w:name="_Hlk49796347"/>
@@ -39,15 +39,15 @@
               <w:rFonts w:cstheme="majorHAnsi"/>
             </w:rPr>
             <w:br/>
-            <w:t xml:space="preserve">Project Topic: Health Monitoring System </w:t>
           </w:r>
+          <w:proofErr w:type="spellStart"/>
           <w:r>
             <w:rPr>
               <w:rFonts w:cstheme="majorHAnsi"/>
             </w:rPr>
-            <w:br/>
-            <w:t>Project Requirements provided in separate document.</w:t>
+            <w:t>asbcd</w:t>
           </w:r>
+          <w:proofErr w:type="spellEnd"/>
         </w:sdtContent>
       </w:sdt>
     </w:p>
@@ -80,8 +80,16 @@
         <w:rPr>
           <w:rFonts w:asciiTheme="majorHAnsi" w:eastAsia="Times New Roman" w:hAnsiTheme="majorHAnsi" w:cstheme="majorHAnsi"/>
         </w:rPr>
-        <w:t>Audrey Harcum</w:t>
+        <w:t xml:space="preserve">Audrey </w:t>
       </w:r>
+      <w:proofErr w:type="spellStart"/>
+      <w:r>
+        <w:rPr>
+          <w:rFonts w:asciiTheme="majorHAnsi" w:eastAsia="Times New Roman" w:hAnsiTheme="majorHAnsi" w:cstheme="majorHAnsi"/>
+        </w:rPr>
+        <w:t>Harcum</w:t>
+      </w:r>
+      <w:proofErr w:type="spellEnd"/>
     </w:p>
     <w:p>
       <w:pPr>
@@ -662,8 +670,6 @@
           <w:rFonts w:asciiTheme="majorHAnsi" w:hAnsiTheme="majorHAnsi" w:cstheme="majorHAnsi"/>
         </w:rPr>
       </w:pPr>
-      <w:bookmarkStart w:id="3" w:name="_GoBack"/>
-      <w:bookmarkEnd w:id="3"/>
       <w:r>
         <w:rPr>
           <w:rFonts w:asciiTheme="majorHAnsi" w:hAnsiTheme="majorHAnsi" w:cstheme="majorHAnsi"/>
@@ -694,10 +700,6 @@
     <w:p>
       <w:pPr>
         <w:pStyle w:val="TOC1"/>
-        <w:numPr>
-          <w:ilvl w:val="0"/>
-          <w:numId w:val="22"/>
-        </w:numPr>
         <w:rPr>
           <w:noProof/>
           <w:kern w:val="0"/>
@@ -724,7 +726,15 @@
         </w:rPr>
         <w:fldChar w:fldCharType="separate"/>
       </w:r>
-      <w:hyperlink w:anchor="_Toc49796049" w:history="1">
+      <w:hyperlink w:anchor="_Toc49795213" w:history="1">
+        <w:r>
+          <w:rPr>
+            <w:rStyle w:val="Hyperlink"/>
+            <w:rFonts w:cstheme="majorHAnsi"/>
+            <w:noProof/>
+          </w:rPr>
+          <w:t>1.</w:t>
+        </w:r>
         <w:r>
           <w:rPr>
             <w:noProof/>
@@ -733,7 +743,7 @@
             <w:szCs w:val="22"/>
             <w:lang w:eastAsia="en-US"/>
           </w:rPr>
-          <w:t xml:space="preserve"> </w:t>
+          <w:tab/>
         </w:r>
         <w:r>
           <w:rPr>
@@ -741,7 +751,7 @@
             <w:rFonts w:cstheme="majorHAnsi"/>
             <w:noProof/>
           </w:rPr>
-          <w:t>Requirement Specifications</w:t>
+          <w:t>Project Plan</w:t>
         </w:r>
         <w:r>
           <w:rPr>
@@ -762,7 +772,7 @@
             <w:noProof/>
             <w:webHidden/>
           </w:rPr>
-          <w:instrText xml:space="preserve"> PAGEREF _Toc49796049 \h </w:instrText>
+          <w:instrText xml:space="preserve"> PAGEREF _Toc49795213 \h </w:instrText>
         </w:r>
         <w:r>
           <w:rPr>
@@ -804,7 +814,7 @@
           <w:lang w:eastAsia="en-US"/>
         </w:rPr>
       </w:pPr>
-      <w:hyperlink w:anchor="_Toc49796050" w:history="1">
+      <w:hyperlink w:anchor="_Toc49795214" w:history="1">
         <w:r>
           <w:rPr>
             <w:rStyle w:val="Hyperlink"/>
@@ -821,7 +831,7 @@
             <w:szCs w:val="22"/>
             <w:lang w:eastAsia="en-US"/>
           </w:rPr>
-          <w:t xml:space="preserve"> </w:t>
+          <w:tab/>
         </w:r>
         <w:r>
           <w:rPr>
@@ -850,7 +860,7 @@
             <w:noProof/>
             <w:webHidden/>
           </w:rPr>
-          <w:instrText xml:space="preserve"> PAGEREF _Toc49796050 \h </w:instrText>
+          <w:instrText xml:space="preserve"> PAGEREF _Toc49795214 \h </w:instrText>
         </w:r>
         <w:r>
           <w:rPr>
@@ -892,7 +902,7 @@
           <w:lang w:eastAsia="en-US"/>
         </w:rPr>
       </w:pPr>
-      <w:hyperlink w:anchor="_Toc49796051" w:history="1">
+      <w:hyperlink w:anchor="_Toc49795215" w:history="1">
         <w:r>
           <w:rPr>
             <w:rStyle w:val="Hyperlink"/>
@@ -909,7 +919,7 @@
             <w:szCs w:val="22"/>
             <w:lang w:eastAsia="en-US"/>
           </w:rPr>
-          <w:t xml:space="preserve"> </w:t>
+          <w:tab/>
         </w:r>
         <w:r>
           <w:rPr>
@@ -938,7 +948,7 @@
             <w:noProof/>
             <w:webHidden/>
           </w:rPr>
-          <w:instrText xml:space="preserve"> PAGEREF _Toc49796051 \h </w:instrText>
+          <w:instrText xml:space="preserve"> PAGEREF _Toc49795215 \h </w:instrText>
         </w:r>
         <w:r>
           <w:rPr>
@@ -980,7 +990,7 @@
           <w:lang w:eastAsia="en-US"/>
         </w:rPr>
       </w:pPr>
-      <w:hyperlink w:anchor="_Toc49796052" w:history="1">
+      <w:hyperlink w:anchor="_Toc49795216" w:history="1">
         <w:r>
           <w:rPr>
             <w:rStyle w:val="Hyperlink"/>
@@ -997,7 +1007,7 @@
             <w:szCs w:val="22"/>
             <w:lang w:eastAsia="en-US"/>
           </w:rPr>
-          <w:t xml:space="preserve"> </w:t>
+          <w:tab/>
         </w:r>
         <w:r>
           <w:rPr>
@@ -1026,7 +1036,7 @@
             <w:noProof/>
             <w:webHidden/>
           </w:rPr>
-          <w:instrText xml:space="preserve"> PAGEREF _Toc49796052 \h </w:instrText>
+          <w:instrText xml:space="preserve"> PAGEREF _Toc49795216 \h </w:instrText>
         </w:r>
         <w:r>
           <w:rPr>
@@ -1239,73 +1249,7 @@
       <w:pPr>
         <w:ind w:firstLine="0"/>
         <w:rPr>
-          <w:rFonts w:asciiTheme="majorHAnsi" w:hAnsiTheme="majorHAnsi" w:cstheme="majorHAnsi"/>
-          <w:b/>
-          <w:bCs/>
-          <w:noProof/>
-        </w:rPr>
-      </w:pPr>
-    </w:p>
-    <w:bookmarkStart w:id="4" w:name="_Toc49796049"/>
-    <w:p>
-      <w:pPr>
-        <w:pStyle w:val="SectionTitle"/>
-        <w:numPr>
-          <w:ilvl w:val="0"/>
-          <w:numId w:val="12"/>
-        </w:numPr>
-        <w:jc w:val="left"/>
-        <w:rPr>
           <w:rFonts w:cstheme="majorHAnsi"/>
-          <w:b/>
-          <w:bCs/>
-        </w:rPr>
-      </w:pPr>
-      <w:sdt>
-        <w:sdtPr>
-          <w:rPr>
-            <w:rFonts w:cstheme="majorHAnsi"/>
-          </w:rPr>
-          <w:alias w:val="Title"/>
-          <w:tag w:val=""/>
-          <w:id w:val="-1756435886"/>
-          <w:placeholder>
-            <w:docPart w:val="0298784C264D854EA0BD5A72383B57C8"/>
-          </w:placeholder>
-          <w:dataBinding w:prefixMappings="xmlns:ns0='http://purl.org/dc/elements/1.1/' xmlns:ns1='http://schemas.openxmlformats.org/package/2006/metadata/core-properties' " w:xpath="/ns1:coreProperties[1]/ns0:title[1]" w:storeItemID="{6C3C8BC8-F283-45AE-878A-BAB7291924A1}"/>
-          <w15:appearance w15:val="hidden"/>
-          <w:text w:multiLine="1"/>
-        </w:sdtPr>
-        <w:sdtEndPr/>
-        <w:sdtContent>
-          <w:r>
-            <w:rPr>
-              <w:rFonts w:cstheme="majorHAnsi"/>
-            </w:rPr>
-            <w:t>Project Plan</w:t>
-          </w:r>
-          <w:r>
-            <w:rPr>
-              <w:rFonts w:cstheme="majorHAnsi"/>
-            </w:rPr>
-            <w:br/>
-            <w:t xml:space="preserve">Project Topic: Health Monitoring System </w:t>
-          </w:r>
-          <w:r>
-            <w:rPr>
-              <w:rFonts w:cstheme="majorHAnsi"/>
-            </w:rPr>
-            <w:br/>
-            <w:t>Project Requirements provided in separate document.</w:t>
-          </w:r>
-        </w:sdtContent>
-      </w:sdt>
-      <w:bookmarkEnd w:id="4"/>
-    </w:p>
-    <w:p>
-      <w:pPr>
-        <w:rPr>
-          <w:rFonts w:asciiTheme="majorHAnsi" w:hAnsiTheme="majorHAnsi" w:cstheme="majorHAnsi"/>
         </w:rPr>
       </w:pPr>
     </w:p>
@@ -1321,14 +1265,46 @@
           <w:rFonts w:cstheme="majorHAnsi"/>
         </w:rPr>
       </w:pPr>
-      <w:bookmarkStart w:id="5" w:name="_Toc49796050"/>
+      <w:bookmarkStart w:id="3" w:name="_Toc49795213"/>
+      <w:r>
+        <w:rPr>
+          <w:rFonts w:cstheme="majorHAnsi"/>
+        </w:rPr>
+        <w:lastRenderedPageBreak/>
+        <w:t>Project Plan</w:t>
+      </w:r>
+      <w:bookmarkEnd w:id="3"/>
+    </w:p>
+    <w:p>
+      <w:r>
+        <w:t>Project Topic: Health Monitoring System</w:t>
+      </w:r>
+    </w:p>
+    <w:p>
+      <w:r>
+        <w:t>Project Requirements provided in separate document.</w:t>
+      </w:r>
+    </w:p>
+    <w:p>
+      <w:pPr>
+        <w:pStyle w:val="Heading1"/>
+        <w:numPr>
+          <w:ilvl w:val="0"/>
+          <w:numId w:val="12"/>
+        </w:numPr>
+        <w:jc w:val="left"/>
+        <w:rPr>
+          <w:rFonts w:cstheme="majorHAnsi"/>
+        </w:rPr>
+      </w:pPr>
+      <w:bookmarkStart w:id="4" w:name="_Toc49795214"/>
       <w:r>
         <w:rPr>
           <w:rFonts w:cstheme="majorHAnsi"/>
         </w:rPr>
         <w:t>System Specifications</w:t>
       </w:r>
-      <w:bookmarkEnd w:id="5"/>
+      <w:bookmarkEnd w:id="4"/>
     </w:p>
     <w:p>
       <w:pPr>
@@ -1556,13 +1532,6 @@
     </w:p>
     <w:p>
       <w:pPr>
-        <w:rPr>
-          <w:rFonts w:asciiTheme="majorHAnsi" w:hAnsiTheme="majorHAnsi" w:cstheme="majorHAnsi"/>
-        </w:rPr>
-      </w:pPr>
-    </w:p>
-    <w:p>
-      <w:pPr>
         <w:pStyle w:val="Heading1"/>
         <w:numPr>
           <w:ilvl w:val="0"/>
@@ -1573,14 +1542,14 @@
           <w:rFonts w:cstheme="majorHAnsi"/>
         </w:rPr>
       </w:pPr>
-      <w:bookmarkStart w:id="6" w:name="_Toc49796051"/>
+      <w:bookmarkStart w:id="5" w:name="_Toc49795215"/>
       <w:r>
         <w:rPr>
           <w:rFonts w:cstheme="majorHAnsi"/>
         </w:rPr>
         <w:t>Software Management</w:t>
       </w:r>
-      <w:bookmarkEnd w:id="6"/>
+      <w:bookmarkEnd w:id="5"/>
     </w:p>
     <w:p>
       <w:pPr>
@@ -1608,6 +1577,12 @@
           <w:rFonts w:asciiTheme="majorHAnsi" w:hAnsiTheme="majorHAnsi" w:cstheme="majorHAnsi"/>
         </w:rPr>
       </w:pPr>
+      <w:r>
+        <w:rPr>
+          <w:rFonts w:asciiTheme="majorHAnsi" w:hAnsiTheme="majorHAnsi" w:cstheme="majorHAnsi"/>
+        </w:rPr>
+        <w:br w:type="page"/>
+      </w:r>
     </w:p>
     <w:p>
       <w:pPr>
@@ -1621,7 +1596,7 @@
           <w:rFonts w:cstheme="majorHAnsi"/>
         </w:rPr>
       </w:pPr>
-      <w:bookmarkStart w:id="7" w:name="_Toc49796052"/>
+      <w:bookmarkStart w:id="6" w:name="_Toc49795216"/>
       <w:r>
         <w:rPr>
           <w:rFonts w:cstheme="majorHAnsi"/>
@@ -1629,7 +1604,7 @@
         <w:lastRenderedPageBreak/>
         <w:t>Project Schedule</w:t>
       </w:r>
-      <w:bookmarkEnd w:id="7"/>
+      <w:bookmarkEnd w:id="6"/>
     </w:p>
     <w:tbl>
       <w:tblPr>
@@ -3325,7 +3300,7 @@
 </file>
 
 <file path=word/endnotes.xml><?xml version="1.0" encoding="utf-8"?>
-<w:endnotes xmlns:wpc="http://schemas.microsoft.com/office/word/2010/wordprocessingCanvas" xmlns:cx="http://schemas.microsoft.com/office/drawing/2014/chartex" xmlns:cx1="http://schemas.microsoft.com/office/drawing/2015/9/8/chartex" xmlns:cx2="http://schemas.microsoft.com/office/drawing/2015/10/21/chartex" xmlns:cx3="http://schemas.microsoft.com/office/drawing/2016/5/9/chartex" xmlns:cx4="http://schemas.microsoft.com/office/drawing/2016/5/10/chartex" xmlns:cx5="http://schemas.microsoft.com/office/drawing/2016/5/11/chartex" xmlns:cx6="http://schemas.microsoft.com/office/drawing/2016/5/12/chartex" xmlns:cx7="http://schemas.microsoft.com/office/drawing/2016/5/13/chartex" xmlns:cx8="http://schemas.microsoft.com/office/drawing/2016/5/14/chartex" xmlns:mc="http://schemas.openxmlformats.org/markup-compatibility/2006" xmlns:aink="http://schemas.microsoft.com/office/drawing/2016/ink" xmlns:am3d="http://schemas.microsoft.com/office/drawing/2017/model3d" xmlns:o="urn:schemas-microsoft-com:office:office" xmlns:r="http://schemas.openxmlformats.org/officeDocument/2006/relationships" xmlns:m="http://schemas.openxmlformats.org/officeDocument/2006/math" xmlns:v="urn:schemas-microsoft-com:vml" xmlns:wp14="http://schemas.microsoft.com/office/word/2010/wordprocessingDrawing" xmlns:wp="http://schemas.openxmlformats.org/drawingml/2006/wordprocessingDrawing" xmlns:w10="urn:schemas-microsoft-com:office:word" xmlns:w="http://schemas.openxmlformats.org/wordprocessingml/2006/main" xmlns:w14="http://schemas.microsoft.com/office/word/2010/wordml" xmlns:w15="http://schemas.microsoft.com/office/word/2012/wordml" xmlns:w16cid="http://schemas.microsoft.com/office/word/2016/wordml/cid" xmlns:w16se="http://schemas.microsoft.com/office/word/2015/wordml/symex" xmlns:wpg="http://schemas.microsoft.com/office/word/2010/wordprocessingGroup" xmlns:wpi="http://schemas.microsoft.com/office/word/2010/wordprocessingInk" xmlns:wne="http://schemas.microsoft.com/office/word/2006/wordml" xmlns:wps="http://schemas.microsoft.com/office/word/2010/wordprocessingShape" mc:Ignorable="w14 w15 w16se w16cid wp14">
+<w:endnotes xmlns:wpc="http://schemas.microsoft.com/office/word/2010/wordprocessingCanvas" xmlns:cx="http://schemas.microsoft.com/office/drawing/2014/chartex" xmlns:cx1="http://schemas.microsoft.com/office/drawing/2015/9/8/chartex" xmlns:cx2="http://schemas.microsoft.com/office/drawing/2015/10/21/chartex" xmlns:cx3="http://schemas.microsoft.com/office/drawing/2016/5/9/chartex" xmlns:cx4="http://schemas.microsoft.com/office/drawing/2016/5/10/chartex" xmlns:cx5="http://schemas.microsoft.com/office/drawing/2016/5/11/chartex" xmlns:cx6="http://schemas.microsoft.com/office/drawing/2016/5/12/chartex" xmlns:cx7="http://schemas.microsoft.com/office/drawing/2016/5/13/chartex" xmlns:cx8="http://schemas.microsoft.com/office/drawing/2016/5/14/chartex" xmlns:mc="http://schemas.openxmlformats.org/markup-compatibility/2006" xmlns:aink="http://schemas.microsoft.com/office/drawing/2016/ink" xmlns:am3d="http://schemas.microsoft.com/office/drawing/2017/model3d" xmlns:o="urn:schemas-microsoft-com:office:office" xmlns:r="http://schemas.openxmlformats.org/officeDocument/2006/relationships" xmlns:m="http://schemas.openxmlformats.org/officeDocument/2006/math" xmlns:v="urn:schemas-microsoft-com:vml" xmlns:wp14="http://schemas.microsoft.com/office/word/2010/wordprocessingDrawing" xmlns:wp="http://schemas.openxmlformats.org/drawingml/2006/wordprocessingDrawing" xmlns:w10="urn:schemas-microsoft-com:office:word" xmlns:w="http://schemas.openxmlformats.org/wordprocessingml/2006/main" xmlns:w14="http://schemas.microsoft.com/office/word/2010/wordml" xmlns:w15="http://schemas.microsoft.com/office/word/2012/wordml" xmlns:w16cex="http://schemas.microsoft.com/office/word/2018/wordml/cex" xmlns:w16cid="http://schemas.microsoft.com/office/word/2016/wordml/cid" xmlns:w16="http://schemas.microsoft.com/office/word/2018/wordml" xmlns:w16se="http://schemas.microsoft.com/office/word/2015/wordml/symex" xmlns:wpg="http://schemas.microsoft.com/office/word/2010/wordprocessingGroup" xmlns:wpi="http://schemas.microsoft.com/office/word/2010/wordprocessingInk" xmlns:wne="http://schemas.microsoft.com/office/word/2006/wordml" xmlns:wps="http://schemas.microsoft.com/office/word/2010/wordprocessingShape" mc:Ignorable="w14 w15 w16se w16cid w16 w16cex wp14">
   <w:endnote w:type="separator" w:id="-1">
     <w:p>
       <w:pPr>
@@ -3350,7 +3325,7 @@
 </file>
 
 <file path=word/footnotes.xml><?xml version="1.0" encoding="utf-8"?>
-<w:footnotes xmlns:wpc="http://schemas.microsoft.com/office/word/2010/wordprocessingCanvas" xmlns:cx="http://schemas.microsoft.com/office/drawing/2014/chartex" xmlns:cx1="http://schemas.microsoft.com/office/drawing/2015/9/8/chartex" xmlns:cx2="http://schemas.microsoft.com/office/drawing/2015/10/21/chartex" xmlns:cx3="http://schemas.microsoft.com/office/drawing/2016/5/9/chartex" xmlns:cx4="http://schemas.microsoft.com/office/drawing/2016/5/10/chartex" xmlns:cx5="http://schemas.microsoft.com/office/drawing/2016/5/11/chartex" xmlns:cx6="http://schemas.microsoft.com/office/drawing/2016/5/12/chartex" xmlns:cx7="http://schemas.microsoft.com/office/drawing/2016/5/13/chartex" xmlns:cx8="http://schemas.microsoft.com/office/drawing/2016/5/14/chartex" xmlns:mc="http://schemas.openxmlformats.org/markup-compatibility/2006" xmlns:aink="http://schemas.microsoft.com/office/drawing/2016/ink" xmlns:am3d="http://schemas.microsoft.com/office/drawing/2017/model3d" xmlns:o="urn:schemas-microsoft-com:office:office" xmlns:r="http://schemas.openxmlformats.org/officeDocument/2006/relationships" xmlns:m="http://schemas.openxmlformats.org/officeDocument/2006/math" xmlns:v="urn:schemas-microsoft-com:vml" xmlns:wp14="http://schemas.microsoft.com/office/word/2010/wordprocessingDrawing" xmlns:wp="http://schemas.openxmlformats.org/drawingml/2006/wordprocessingDrawing" xmlns:w10="urn:schemas-microsoft-com:office:word" xmlns:w="http://schemas.openxmlformats.org/wordprocessingml/2006/main" xmlns:w14="http://schemas.microsoft.com/office/word/2010/wordml" xmlns:w15="http://schemas.microsoft.com/office/word/2012/wordml" xmlns:w16cid="http://schemas.microsoft.com/office/word/2016/wordml/cid" xmlns:w16se="http://schemas.microsoft.com/office/word/2015/wordml/symex" xmlns:wpg="http://schemas.microsoft.com/office/word/2010/wordprocessingGroup" xmlns:wpi="http://schemas.microsoft.com/office/word/2010/wordprocessingInk" xmlns:wne="http://schemas.microsoft.com/office/word/2006/wordml" xmlns:wps="http://schemas.microsoft.com/office/word/2010/wordprocessingShape" mc:Ignorable="w14 w15 w16se w16cid wp14">
+<w:footnotes xmlns:wpc="http://schemas.microsoft.com/office/word/2010/wordprocessingCanvas" xmlns:cx="http://schemas.microsoft.com/office/drawing/2014/chartex" xmlns:cx1="http://schemas.microsoft.com/office/drawing/2015/9/8/chartex" xmlns:cx2="http://schemas.microsoft.com/office/drawing/2015/10/21/chartex" xmlns:cx3="http://schemas.microsoft.com/office/drawing/2016/5/9/chartex" xmlns:cx4="http://schemas.microsoft.com/office/drawing/2016/5/10/chartex" xmlns:cx5="http://schemas.microsoft.com/office/drawing/2016/5/11/chartex" xmlns:cx6="http://schemas.microsoft.com/office/drawing/2016/5/12/chartex" xmlns:cx7="http://schemas.microsoft.com/office/drawing/2016/5/13/chartex" xmlns:cx8="http://schemas.microsoft.com/office/drawing/2016/5/14/chartex" xmlns:mc="http://schemas.openxmlformats.org/markup-compatibility/2006" xmlns:aink="http://schemas.microsoft.com/office/drawing/2016/ink" xmlns:am3d="http://schemas.microsoft.com/office/drawing/2017/model3d" xmlns:o="urn:schemas-microsoft-com:office:office" xmlns:r="http://schemas.openxmlformats.org/officeDocument/2006/relationships" xmlns:m="http://schemas.openxmlformats.org/officeDocument/2006/math" xmlns:v="urn:schemas-microsoft-com:vml" xmlns:wp14="http://schemas.microsoft.com/office/word/2010/wordprocessingDrawing" xmlns:wp="http://schemas.openxmlformats.org/drawingml/2006/wordprocessingDrawing" xmlns:w10="urn:schemas-microsoft-com:office:word" xmlns:w="http://schemas.openxmlformats.org/wordprocessingml/2006/main" xmlns:w14="http://schemas.microsoft.com/office/word/2010/wordml" xmlns:w15="http://schemas.microsoft.com/office/word/2012/wordml" xmlns:w16cex="http://schemas.microsoft.com/office/word/2018/wordml/cex" xmlns:w16cid="http://schemas.microsoft.com/office/word/2016/wordml/cid" xmlns:w16="http://schemas.microsoft.com/office/word/2018/wordml" xmlns:w16se="http://schemas.microsoft.com/office/word/2015/wordml/symex" xmlns:wpg="http://schemas.microsoft.com/office/word/2010/wordprocessingGroup" xmlns:wpi="http://schemas.microsoft.com/office/word/2010/wordprocessingInk" xmlns:wne="http://schemas.microsoft.com/office/word/2006/wordml" xmlns:wps="http://schemas.microsoft.com/office/word/2010/wordprocessingShape" mc:Ignorable="w14 w15 w16se w16cid w16 w16cex wp14">
   <w:footnote w:type="separator" w:id="-1">
     <w:p>
       <w:pPr>
@@ -3375,7 +3350,7 @@
 </file>
 
 <file path=word/header1.xml><?xml version="1.0" encoding="utf-8"?>
-<w:hdr xmlns:wpc="http://schemas.microsoft.com/office/word/2010/wordprocessingCanvas" xmlns:cx="http://schemas.microsoft.com/office/drawing/2014/chartex" xmlns:cx1="http://schemas.microsoft.com/office/drawing/2015/9/8/chartex" xmlns:cx2="http://schemas.microsoft.com/office/drawing/2015/10/21/chartex" xmlns:cx3="http://schemas.microsoft.com/office/drawing/2016/5/9/chartex" xmlns:cx4="http://schemas.microsoft.com/office/drawing/2016/5/10/chartex" xmlns:cx5="http://schemas.microsoft.com/office/drawing/2016/5/11/chartex" xmlns:cx6="http://schemas.microsoft.com/office/drawing/2016/5/12/chartex" xmlns:cx7="http://schemas.microsoft.com/office/drawing/2016/5/13/chartex" xmlns:cx8="http://schemas.microsoft.com/office/drawing/2016/5/14/chartex" xmlns:mc="http://schemas.openxmlformats.org/markup-compatibility/2006" xmlns:aink="http://schemas.microsoft.com/office/drawing/2016/ink" xmlns:am3d="http://schemas.microsoft.com/office/drawing/2017/model3d" xmlns:o="urn:schemas-microsoft-com:office:office" xmlns:r="http://schemas.openxmlformats.org/officeDocument/2006/relationships" xmlns:m="http://schemas.openxmlformats.org/officeDocument/2006/math" xmlns:v="urn:schemas-microsoft-com:vml" xmlns:wp14="http://schemas.microsoft.com/office/word/2010/wordprocessingDrawing" xmlns:wp="http://schemas.openxmlformats.org/drawingml/2006/wordprocessingDrawing" xmlns:w10="urn:schemas-microsoft-com:office:word" xmlns:w="http://schemas.openxmlformats.org/wordprocessingml/2006/main" xmlns:w14="http://schemas.microsoft.com/office/word/2010/wordml" xmlns:w15="http://schemas.microsoft.com/office/word/2012/wordml" xmlns:w16cid="http://schemas.microsoft.com/office/word/2016/wordml/cid" xmlns:w16se="http://schemas.microsoft.com/office/word/2015/wordml/symex" xmlns:wpg="http://schemas.microsoft.com/office/word/2010/wordprocessingGroup" xmlns:wpi="http://schemas.microsoft.com/office/word/2010/wordprocessingInk" xmlns:wne="http://schemas.microsoft.com/office/word/2006/wordml" xmlns:wps="http://schemas.microsoft.com/office/word/2010/wordprocessingShape" mc:Ignorable="w14 w15 w16se w16cid wp14">
+<w:hdr xmlns:wpc="http://schemas.microsoft.com/office/word/2010/wordprocessingCanvas" xmlns:cx="http://schemas.microsoft.com/office/drawing/2014/chartex" xmlns:cx1="http://schemas.microsoft.com/office/drawing/2015/9/8/chartex" xmlns:cx2="http://schemas.microsoft.com/office/drawing/2015/10/21/chartex" xmlns:cx3="http://schemas.microsoft.com/office/drawing/2016/5/9/chartex" xmlns:cx4="http://schemas.microsoft.com/office/drawing/2016/5/10/chartex" xmlns:cx5="http://schemas.microsoft.com/office/drawing/2016/5/11/chartex" xmlns:cx6="http://schemas.microsoft.com/office/drawing/2016/5/12/chartex" xmlns:cx7="http://schemas.microsoft.com/office/drawing/2016/5/13/chartex" xmlns:cx8="http://schemas.microsoft.com/office/drawing/2016/5/14/chartex" xmlns:mc="http://schemas.openxmlformats.org/markup-compatibility/2006" xmlns:aink="http://schemas.microsoft.com/office/drawing/2016/ink" xmlns:am3d="http://schemas.microsoft.com/office/drawing/2017/model3d" xmlns:o="urn:schemas-microsoft-com:office:office" xmlns:r="http://schemas.openxmlformats.org/officeDocument/2006/relationships" xmlns:m="http://schemas.openxmlformats.org/officeDocument/2006/math" xmlns:v="urn:schemas-microsoft-com:vml" xmlns:wp14="http://schemas.microsoft.com/office/word/2010/wordprocessingDrawing" xmlns:wp="http://schemas.openxmlformats.org/drawingml/2006/wordprocessingDrawing" xmlns:w10="urn:schemas-microsoft-com:office:word" xmlns:w="http://schemas.openxmlformats.org/wordprocessingml/2006/main" xmlns:w14="http://schemas.microsoft.com/office/word/2010/wordml" xmlns:w15="http://schemas.microsoft.com/office/word/2012/wordml" xmlns:w16cex="http://schemas.microsoft.com/office/word/2018/wordml/cex" xmlns:w16cid="http://schemas.microsoft.com/office/word/2016/wordml/cid" xmlns:w16="http://schemas.microsoft.com/office/word/2018/wordml" xmlns:w16se="http://schemas.microsoft.com/office/word/2015/wordml/symex" xmlns:wpg="http://schemas.microsoft.com/office/word/2010/wordprocessingGroup" xmlns:wpi="http://schemas.microsoft.com/office/word/2010/wordprocessingInk" xmlns:wne="http://schemas.microsoft.com/office/word/2006/wordml" xmlns:wps="http://schemas.microsoft.com/office/word/2010/wordprocessingShape" mc:Ignorable="w14 w15 w16se w16cid w16 w16cex wp14">
   <w:p>
     <w:pPr>
       <w:pStyle w:val="Header"/>
@@ -3462,7 +3437,7 @@
 </file>
 
 <file path=word/header2.xml><?xml version="1.0" encoding="utf-8"?>
-<w:hdr xmlns:wpc="http://schemas.microsoft.com/office/word/2010/wordprocessingCanvas" xmlns:cx="http://schemas.microsoft.com/office/drawing/2014/chartex" xmlns:cx1="http://schemas.microsoft.com/office/drawing/2015/9/8/chartex" xmlns:cx2="http://schemas.microsoft.com/office/drawing/2015/10/21/chartex" xmlns:cx3="http://schemas.microsoft.com/office/drawing/2016/5/9/chartex" xmlns:cx4="http://schemas.microsoft.com/office/drawing/2016/5/10/chartex" xmlns:cx5="http://schemas.microsoft.com/office/drawing/2016/5/11/chartex" xmlns:cx6="http://schemas.microsoft.com/office/drawing/2016/5/12/chartex" xmlns:cx7="http://schemas.microsoft.com/office/drawing/2016/5/13/chartex" xmlns:cx8="http://schemas.microsoft.com/office/drawing/2016/5/14/chartex" xmlns:mc="http://schemas.openxmlformats.org/markup-compatibility/2006" xmlns:aink="http://schemas.microsoft.com/office/drawing/2016/ink" xmlns:am3d="http://schemas.microsoft.com/office/drawing/2017/model3d" xmlns:o="urn:schemas-microsoft-com:office:office" xmlns:r="http://schemas.openxmlformats.org/officeDocument/2006/relationships" xmlns:m="http://schemas.openxmlformats.org/officeDocument/2006/math" xmlns:v="urn:schemas-microsoft-com:vml" xmlns:wp14="http://schemas.microsoft.com/office/word/2010/wordprocessingDrawing" xmlns:wp="http://schemas.openxmlformats.org/drawingml/2006/wordprocessingDrawing" xmlns:w10="urn:schemas-microsoft-com:office:word" xmlns:w="http://schemas.openxmlformats.org/wordprocessingml/2006/main" xmlns:w14="http://schemas.microsoft.com/office/word/2010/wordml" xmlns:w15="http://schemas.microsoft.com/office/word/2012/wordml" xmlns:w16cid="http://schemas.microsoft.com/office/word/2016/wordml/cid" xmlns:w16se="http://schemas.microsoft.com/office/word/2015/wordml/symex" xmlns:wpg="http://schemas.microsoft.com/office/word/2010/wordprocessingGroup" xmlns:wpi="http://schemas.microsoft.com/office/word/2010/wordprocessingInk" xmlns:wne="http://schemas.microsoft.com/office/word/2006/wordml" xmlns:wps="http://schemas.microsoft.com/office/word/2010/wordprocessingShape" mc:Ignorable="w14 w15 w16se w16cid wp14">
+<w:hdr xmlns:wpc="http://schemas.microsoft.com/office/word/2010/wordprocessingCanvas" xmlns:cx="http://schemas.microsoft.com/office/drawing/2014/chartex" xmlns:cx1="http://schemas.microsoft.com/office/drawing/2015/9/8/chartex" xmlns:cx2="http://schemas.microsoft.com/office/drawing/2015/10/21/chartex" xmlns:cx3="http://schemas.microsoft.com/office/drawing/2016/5/9/chartex" xmlns:cx4="http://schemas.microsoft.com/office/drawing/2016/5/10/chartex" xmlns:cx5="http://schemas.microsoft.com/office/drawing/2016/5/11/chartex" xmlns:cx6="http://schemas.microsoft.com/office/drawing/2016/5/12/chartex" xmlns:cx7="http://schemas.microsoft.com/office/drawing/2016/5/13/chartex" xmlns:cx8="http://schemas.microsoft.com/office/drawing/2016/5/14/chartex" xmlns:mc="http://schemas.openxmlformats.org/markup-compatibility/2006" xmlns:aink="http://schemas.microsoft.com/office/drawing/2016/ink" xmlns:am3d="http://schemas.microsoft.com/office/drawing/2017/model3d" xmlns:o="urn:schemas-microsoft-com:office:office" xmlns:r="http://schemas.openxmlformats.org/officeDocument/2006/relationships" xmlns:m="http://schemas.openxmlformats.org/officeDocument/2006/math" xmlns:v="urn:schemas-microsoft-com:vml" xmlns:wp14="http://schemas.microsoft.com/office/word/2010/wordprocessingDrawing" xmlns:wp="http://schemas.openxmlformats.org/drawingml/2006/wordprocessingDrawing" xmlns:w10="urn:schemas-microsoft-com:office:word" xmlns:w="http://schemas.openxmlformats.org/wordprocessingml/2006/main" xmlns:w14="http://schemas.microsoft.com/office/word/2010/wordml" xmlns:w15="http://schemas.microsoft.com/office/word/2012/wordml" xmlns:w16cex="http://schemas.microsoft.com/office/word/2018/wordml/cex" xmlns:w16cid="http://schemas.microsoft.com/office/word/2016/wordml/cid" xmlns:w16="http://schemas.microsoft.com/office/word/2018/wordml" xmlns:w16se="http://schemas.microsoft.com/office/word/2015/wordml/symex" xmlns:wpg="http://schemas.microsoft.com/office/word/2010/wordprocessingGroup" xmlns:wpi="http://schemas.microsoft.com/office/word/2010/wordprocessingInk" xmlns:wne="http://schemas.microsoft.com/office/word/2006/wordml" xmlns:wps="http://schemas.microsoft.com/office/word/2010/wordprocessingShape" mc:Ignorable="w14 w15 w16se w16cid w16 w16cex wp14">
   <w:p>
     <w:pPr>
       <w:pStyle w:val="Header"/>
@@ -3564,7 +3539,7 @@
 </file>
 
 <file path=word/numbering.xml><?xml version="1.0" encoding="utf-8"?>
-<w:numbering xmlns:wpc="http://schemas.microsoft.com/office/word/2010/wordprocessingCanvas" xmlns:cx="http://schemas.microsoft.com/office/drawing/2014/chartex" xmlns:cx1="http://schemas.microsoft.com/office/drawing/2015/9/8/chartex" xmlns:cx2="http://schemas.microsoft.com/office/drawing/2015/10/21/chartex" xmlns:cx3="http://schemas.microsoft.com/office/drawing/2016/5/9/chartex" xmlns:cx4="http://schemas.microsoft.com/office/drawing/2016/5/10/chartex" xmlns:cx5="http://schemas.microsoft.com/office/drawing/2016/5/11/chartex" xmlns:cx6="http://schemas.microsoft.com/office/drawing/2016/5/12/chartex" xmlns:cx7="http://schemas.microsoft.com/office/drawing/2016/5/13/chartex" xmlns:cx8="http://schemas.microsoft.com/office/drawing/2016/5/14/chartex" xmlns:mc="http://schemas.openxmlformats.org/markup-compatibility/2006" xmlns:aink="http://schemas.microsoft.com/office/drawing/2016/ink" xmlns:am3d="http://schemas.microsoft.com/office/drawing/2017/model3d" xmlns:o="urn:schemas-microsoft-com:office:office" xmlns:r="http://schemas.openxmlformats.org/officeDocument/2006/relationships" xmlns:m="http://schemas.openxmlformats.org/officeDocument/2006/math" xmlns:v="urn:schemas-microsoft-com:vml" xmlns:wp14="http://schemas.microsoft.com/office/word/2010/wordprocessingDrawing" xmlns:wp="http://schemas.openxmlformats.org/drawingml/2006/wordprocessingDrawing" xmlns:w10="urn:schemas-microsoft-com:office:word" xmlns:w="http://schemas.openxmlformats.org/wordprocessingml/2006/main" xmlns:w14="http://schemas.microsoft.com/office/word/2010/wordml" xmlns:w15="http://schemas.microsoft.com/office/word/2012/wordml" xmlns:w16cid="http://schemas.microsoft.com/office/word/2016/wordml/cid" xmlns:w16se="http://schemas.microsoft.com/office/word/2015/wordml/symex" xmlns:wpg="http://schemas.microsoft.com/office/word/2010/wordprocessingGroup" xmlns:wpi="http://schemas.microsoft.com/office/word/2010/wordprocessingInk" xmlns:wne="http://schemas.microsoft.com/office/word/2006/wordml" xmlns:wps="http://schemas.microsoft.com/office/word/2010/wordprocessingShape" mc:Ignorable="w14 w15 w16se w16cid wp14">
+<w:numbering xmlns:wpc="http://schemas.microsoft.com/office/word/2010/wordprocessingCanvas" xmlns:cx="http://schemas.microsoft.com/office/drawing/2014/chartex" xmlns:cx1="http://schemas.microsoft.com/office/drawing/2015/9/8/chartex" xmlns:cx2="http://schemas.microsoft.com/office/drawing/2015/10/21/chartex" xmlns:cx3="http://schemas.microsoft.com/office/drawing/2016/5/9/chartex" xmlns:cx4="http://schemas.microsoft.com/office/drawing/2016/5/10/chartex" xmlns:cx5="http://schemas.microsoft.com/office/drawing/2016/5/11/chartex" xmlns:cx6="http://schemas.microsoft.com/office/drawing/2016/5/12/chartex" xmlns:cx7="http://schemas.microsoft.com/office/drawing/2016/5/13/chartex" xmlns:cx8="http://schemas.microsoft.com/office/drawing/2016/5/14/chartex" xmlns:mc="http://schemas.openxmlformats.org/markup-compatibility/2006" xmlns:aink="http://schemas.microsoft.com/office/drawing/2016/ink" xmlns:am3d="http://schemas.microsoft.com/office/drawing/2017/model3d" xmlns:o="urn:schemas-microsoft-com:office:office" xmlns:r="http://schemas.openxmlformats.org/officeDocument/2006/relationships" xmlns:m="http://schemas.openxmlformats.org/officeDocument/2006/math" xmlns:v="urn:schemas-microsoft-com:vml" xmlns:wp14="http://schemas.microsoft.com/office/word/2010/wordprocessingDrawing" xmlns:wp="http://schemas.openxmlformats.org/drawingml/2006/wordprocessingDrawing" xmlns:w10="urn:schemas-microsoft-com:office:word" xmlns:w="http://schemas.openxmlformats.org/wordprocessingml/2006/main" xmlns:w14="http://schemas.microsoft.com/office/word/2010/wordml" xmlns:w15="http://schemas.microsoft.com/office/word/2012/wordml" xmlns:w16cex="http://schemas.microsoft.com/office/word/2018/wordml/cex" xmlns:w16cid="http://schemas.microsoft.com/office/word/2016/wordml/cid" xmlns:w16="http://schemas.microsoft.com/office/word/2018/wordml" xmlns:w16se="http://schemas.microsoft.com/office/word/2015/wordml/symex" xmlns:wpg="http://schemas.microsoft.com/office/word/2010/wordprocessingGroup" xmlns:wpi="http://schemas.microsoft.com/office/word/2010/wordprocessingInk" xmlns:wne="http://schemas.microsoft.com/office/word/2006/wordml" xmlns:wps="http://schemas.microsoft.com/office/word/2010/wordprocessingShape" mc:Ignorable="w14 w15 w16se w16cid w16 w16cex wp14">
   <w:abstractNum w:abstractNumId="0" w15:restartNumberingAfterBreak="0">
     <w:nsid w:val="FFFFFF7C"/>
     <w:multiLevelType w:val="singleLevel"/>
@@ -4893,7 +4868,7 @@
 </file>
 
 <file path=word/styles.xml><?xml version="1.0" encoding="utf-8"?>
-<w:styles xmlns:mc="http://schemas.openxmlformats.org/markup-compatibility/2006" xmlns:r="http://schemas.openxmlformats.org/officeDocument/2006/relationships" xmlns:w="http://schemas.openxmlformats.org/wordprocessingml/2006/main" xmlns:w14="http://schemas.microsoft.com/office/word/2010/wordml" xmlns:w15="http://schemas.microsoft.com/office/word/2012/wordml" xmlns:w16cid="http://schemas.microsoft.com/office/word/2016/wordml/cid" xmlns:w16se="http://schemas.microsoft.com/office/word/2015/wordml/symex" mc:Ignorable="w14 w15 w16se w16cid">
+<w:styles xmlns:mc="http://schemas.openxmlformats.org/markup-compatibility/2006" xmlns:r="http://schemas.openxmlformats.org/officeDocument/2006/relationships" xmlns:w="http://schemas.openxmlformats.org/wordprocessingml/2006/main" xmlns:w14="http://schemas.microsoft.com/office/word/2010/wordml" xmlns:w15="http://schemas.microsoft.com/office/word/2012/wordml" xmlns:w16cex="http://schemas.microsoft.com/office/word/2018/wordml/cex" xmlns:w16cid="http://schemas.microsoft.com/office/word/2016/wordml/cid" xmlns:w16="http://schemas.microsoft.com/office/word/2018/wordml" xmlns:w16se="http://schemas.microsoft.com/office/word/2015/wordml/symex" mc:Ignorable="w14 w15 w16se w16cid w16 w16cex">
   <w:docDefaults>
     <w:rPrDefault>
       <w:rPr>
@@ -9352,7 +9327,7 @@
 </file>
 
 <file path=word/glossary/document.xml><?xml version="1.0" encoding="utf-8"?>
-<w:glossaryDocument xmlns:wpc="http://schemas.microsoft.com/office/word/2010/wordprocessingCanvas" xmlns:cx="http://schemas.microsoft.com/office/drawing/2014/chartex" xmlns:cx1="http://schemas.microsoft.com/office/drawing/2015/9/8/chartex" xmlns:cx2="http://schemas.microsoft.com/office/drawing/2015/10/21/chartex" xmlns:cx3="http://schemas.microsoft.com/office/drawing/2016/5/9/chartex" xmlns:cx4="http://schemas.microsoft.com/office/drawing/2016/5/10/chartex" xmlns:cx5="http://schemas.microsoft.com/office/drawing/2016/5/11/chartex" xmlns:cx6="http://schemas.microsoft.com/office/drawing/2016/5/12/chartex" xmlns:cx7="http://schemas.microsoft.com/office/drawing/2016/5/13/chartex" xmlns:cx8="http://schemas.microsoft.com/office/drawing/2016/5/14/chartex" xmlns:mc="http://schemas.openxmlformats.org/markup-compatibility/2006" xmlns:aink="http://schemas.microsoft.com/office/drawing/2016/ink" xmlns:am3d="http://schemas.microsoft.com/office/drawing/2017/model3d" xmlns:o="urn:schemas-microsoft-com:office:office" xmlns:r="http://schemas.openxmlformats.org/officeDocument/2006/relationships" xmlns:m="http://schemas.openxmlformats.org/officeDocument/2006/math" xmlns:v="urn:schemas-microsoft-com:vml" xmlns:wp14="http://schemas.microsoft.com/office/word/2010/wordprocessingDrawing" xmlns:wp="http://schemas.openxmlformats.org/drawingml/2006/wordprocessingDrawing" xmlns:w10="urn:schemas-microsoft-com:office:word" xmlns:w="http://schemas.openxmlformats.org/wordprocessingml/2006/main" xmlns:w14="http://schemas.microsoft.com/office/word/2010/wordml" xmlns:w15="http://schemas.microsoft.com/office/word/2012/wordml" xmlns:w16cid="http://schemas.microsoft.com/office/word/2016/wordml/cid" xmlns:w16se="http://schemas.microsoft.com/office/word/2015/wordml/symex" xmlns:wpg="http://schemas.microsoft.com/office/word/2010/wordprocessingGroup" xmlns:wpi="http://schemas.microsoft.com/office/word/2010/wordprocessingInk" xmlns:wne="http://schemas.microsoft.com/office/word/2006/wordml" xmlns:wps="http://schemas.microsoft.com/office/word/2010/wordprocessingShape" mc:Ignorable="w14 w15 w16se w16cid wp14">
+<w:glossaryDocument xmlns:wpc="http://schemas.microsoft.com/office/word/2010/wordprocessingCanvas" xmlns:cx="http://schemas.microsoft.com/office/drawing/2014/chartex" xmlns:cx1="http://schemas.microsoft.com/office/drawing/2015/9/8/chartex" xmlns:cx2="http://schemas.microsoft.com/office/drawing/2015/10/21/chartex" xmlns:cx3="http://schemas.microsoft.com/office/drawing/2016/5/9/chartex" xmlns:cx4="http://schemas.microsoft.com/office/drawing/2016/5/10/chartex" xmlns:cx5="http://schemas.microsoft.com/office/drawing/2016/5/11/chartex" xmlns:cx6="http://schemas.microsoft.com/office/drawing/2016/5/12/chartex" xmlns:cx7="http://schemas.microsoft.com/office/drawing/2016/5/13/chartex" xmlns:cx8="http://schemas.microsoft.com/office/drawing/2016/5/14/chartex" xmlns:mc="http://schemas.openxmlformats.org/markup-compatibility/2006" xmlns:aink="http://schemas.microsoft.com/office/drawing/2016/ink" xmlns:am3d="http://schemas.microsoft.com/office/drawing/2017/model3d" xmlns:o="urn:schemas-microsoft-com:office:office" xmlns:r="http://schemas.openxmlformats.org/officeDocument/2006/relationships" xmlns:m="http://schemas.openxmlformats.org/officeDocument/2006/math" xmlns:v="urn:schemas-microsoft-com:vml" xmlns:wp14="http://schemas.microsoft.com/office/word/2010/wordprocessingDrawing" xmlns:wp="http://schemas.openxmlformats.org/drawingml/2006/wordprocessingDrawing" xmlns:w10="urn:schemas-microsoft-com:office:word" xmlns:w="http://schemas.openxmlformats.org/wordprocessingml/2006/main" xmlns:w14="http://schemas.microsoft.com/office/word/2010/wordml" xmlns:w15="http://schemas.microsoft.com/office/word/2012/wordml" xmlns:w16cex="http://schemas.microsoft.com/office/word/2018/wordml/cex" xmlns:w16cid="http://schemas.microsoft.com/office/word/2016/wordml/cid" xmlns:w16="http://schemas.microsoft.com/office/word/2018/wordml" xmlns:w16se="http://schemas.microsoft.com/office/word/2015/wordml/symex" xmlns:wpg="http://schemas.microsoft.com/office/word/2010/wordprocessingGroup" xmlns:wpi="http://schemas.microsoft.com/office/word/2010/wordprocessingInk" xmlns:wne="http://schemas.microsoft.com/office/word/2006/wordml" xmlns:wps="http://schemas.microsoft.com/office/word/2010/wordprocessingShape" mc:Ignorable="w14 w15 w16se w16cid w16 w16cex wp14">
   <w:docParts>
     <w:docPart>
       <w:docPartPr>
@@ -9373,32 +9348,6 @@
         <w:p>
           <w:pPr>
             <w:pStyle w:val="1DB91584880D9D47909D055D87C472B7"/>
-          </w:pPr>
-          <w:r>
-            <w:t>[Title Here, up to 12 Words, on One to Two Lines]</w:t>
-          </w:r>
-        </w:p>
-      </w:docPartBody>
-    </w:docPart>
-    <w:docPart>
-      <w:docPartPr>
-        <w:name w:val="0298784C264D854EA0BD5A72383B57C8"/>
-        <w:category>
-          <w:name w:val="General"/>
-          <w:gallery w:val="placeholder"/>
-        </w:category>
-        <w:types>
-          <w:type w:val="bbPlcHdr"/>
-        </w:types>
-        <w:behaviors>
-          <w:behavior w:val="content"/>
-        </w:behaviors>
-        <w:guid w:val="{BB071B59-8F75-644E-9295-13B6530BFBAB}"/>
-      </w:docPartPr>
-      <w:docPartBody>
-        <w:p>
-          <w:pPr>
-            <w:pStyle w:val="0298784C264D854EA0BD5A72383B57C8"/>
           </w:pPr>
           <w:r>
             <w:t>[Title Here, up to 12 Words, on One to Two Lines]</w:t>
@@ -9463,7 +9412,7 @@
 </file>
 
 <file path=word/glossary/fontTable.xml><?xml version="1.0" encoding="utf-8"?>
-<w:fonts xmlns:mc="http://schemas.openxmlformats.org/markup-compatibility/2006" xmlns:r="http://schemas.openxmlformats.org/officeDocument/2006/relationships" xmlns:w="http://schemas.openxmlformats.org/wordprocessingml/2006/main" xmlns:w14="http://schemas.microsoft.com/office/word/2010/wordml" xmlns:w15="http://schemas.microsoft.com/office/word/2012/wordml" xmlns:w16cid="http://schemas.microsoft.com/office/word/2016/wordml/cid" xmlns:w16se="http://schemas.microsoft.com/office/word/2015/wordml/symex" mc:Ignorable="w14 w15 w16se w16cid">
+<w:fonts xmlns:mc="http://schemas.openxmlformats.org/markup-compatibility/2006" xmlns:r="http://schemas.openxmlformats.org/officeDocument/2006/relationships" xmlns:w="http://schemas.openxmlformats.org/wordprocessingml/2006/main" xmlns:w14="http://schemas.microsoft.com/office/word/2010/wordml" xmlns:w15="http://schemas.microsoft.com/office/word/2012/wordml" xmlns:w16cex="http://schemas.microsoft.com/office/word/2018/wordml/cex" xmlns:w16cid="http://schemas.microsoft.com/office/word/2016/wordml/cid" xmlns:w16="http://schemas.microsoft.com/office/word/2018/wordml" xmlns:w16se="http://schemas.microsoft.com/office/word/2015/wordml/symex" mc:Ignorable="w14 w15 w16se w16cid w16 w16cex">
   <w:font w:name="Symbol">
     <w:panose1 w:val="05050102010706020507"/>
     <w:charset w:val="02"/>
@@ -9520,7 +9469,7 @@
     <w:charset w:val="00"/>
     <w:family w:val="modern"/>
     <w:pitch w:val="fixed"/>
-    <w:sig w:usb0="E10002FF" w:usb1="4000FCFF" w:usb2="00000009" w:usb3="00000000" w:csb0="0000019F" w:csb1="00000000"/>
+    <w:sig w:usb0="E00006FF" w:usb1="0000FCFF" w:usb2="00000001" w:usb3="00000000" w:csb0="0000019F" w:csb1="00000000"/>
   </w:font>
   <w:font w:name="Calibri">
     <w:panose1 w:val="020F0502020204030204"/>
@@ -9540,7 +9489,7 @@
 </file>
 
 <file path=word/glossary/settings.xml><?xml version="1.0" encoding="utf-8"?>
-<w:settings xmlns:mc="http://schemas.openxmlformats.org/markup-compatibility/2006" xmlns:o="urn:schemas-microsoft-com:office:office" xmlns:r="http://schemas.openxmlformats.org/officeDocument/2006/relationships" xmlns:m="http://schemas.openxmlformats.org/officeDocument/2006/math" xmlns:v="urn:schemas-microsoft-com:vml" xmlns:w10="urn:schemas-microsoft-com:office:word" xmlns:w="http://schemas.openxmlformats.org/wordprocessingml/2006/main" xmlns:w14="http://schemas.microsoft.com/office/word/2010/wordml" xmlns:w15="http://schemas.microsoft.com/office/word/2012/wordml" xmlns:w16cid="http://schemas.microsoft.com/office/word/2016/wordml/cid" xmlns:w16se="http://schemas.microsoft.com/office/word/2015/wordml/symex" xmlns:sl="http://schemas.openxmlformats.org/schemaLibrary/2006/main" mc:Ignorable="w14 w15 w16se w16cid">
+<w:settings xmlns:mc="http://schemas.openxmlformats.org/markup-compatibility/2006" xmlns:o="urn:schemas-microsoft-com:office:office" xmlns:r="http://schemas.openxmlformats.org/officeDocument/2006/relationships" xmlns:m="http://schemas.openxmlformats.org/officeDocument/2006/math" xmlns:v="urn:schemas-microsoft-com:vml" xmlns:w10="urn:schemas-microsoft-com:office:word" xmlns:w="http://schemas.openxmlformats.org/wordprocessingml/2006/main" xmlns:w14="http://schemas.microsoft.com/office/word/2010/wordml" xmlns:w15="http://schemas.microsoft.com/office/word/2012/wordml" xmlns:w16cex="http://schemas.microsoft.com/office/word/2018/wordml/cex" xmlns:w16cid="http://schemas.microsoft.com/office/word/2016/wordml/cid" xmlns:w16="http://schemas.microsoft.com/office/word/2018/wordml" xmlns:w16se="http://schemas.microsoft.com/office/word/2015/wordml/symex" xmlns:sl="http://schemas.openxmlformats.org/schemaLibrary/2006/main" mc:Ignorable="w14 w15 w16se w16cid w16 w16cex">
   <w:view w:val="normal"/>
   <w:defaultTabStop w:val="720"/>
   <w:characterSpacingControl w:val="doNotCompress"/>
@@ -9557,6 +9506,7 @@
     <w:rsidRoot w:val="0094486C"/>
     <w:rsid w:val="00067EB6"/>
     <w:rsid w:val="00171207"/>
+    <w:rsid w:val="00850932"/>
     <w:rsid w:val="0094486C"/>
     <w:rsid w:val="00A50FF3"/>
     <w:rsid w:val="00CB70FF"/>
@@ -9583,7 +9533,7 @@
 </file>
 
 <file path=word/glossary/styles.xml><?xml version="1.0" encoding="utf-8"?>
-<w:styles xmlns:mc="http://schemas.openxmlformats.org/markup-compatibility/2006" xmlns:r="http://schemas.openxmlformats.org/officeDocument/2006/relationships" xmlns:w="http://schemas.openxmlformats.org/wordprocessingml/2006/main" xmlns:w14="http://schemas.microsoft.com/office/word/2010/wordml" xmlns:w15="http://schemas.microsoft.com/office/word/2012/wordml" xmlns:w16cid="http://schemas.microsoft.com/office/word/2016/wordml/cid" xmlns:w16se="http://schemas.microsoft.com/office/word/2015/wordml/symex" mc:Ignorable="w14 w15 w16se w16cid">
+<w:styles xmlns:mc="http://schemas.openxmlformats.org/markup-compatibility/2006" xmlns:r="http://schemas.openxmlformats.org/officeDocument/2006/relationships" xmlns:w="http://schemas.openxmlformats.org/wordprocessingml/2006/main" xmlns:w14="http://schemas.microsoft.com/office/word/2010/wordml" xmlns:w15="http://schemas.microsoft.com/office/word/2012/wordml" xmlns:w16cex="http://schemas.microsoft.com/office/word/2018/wordml/cex" xmlns:w16cid="http://schemas.microsoft.com/office/word/2016/wordml/cid" xmlns:w16="http://schemas.microsoft.com/office/word/2018/wordml" xmlns:w16se="http://schemas.microsoft.com/office/word/2015/wordml/symex" mc:Ignorable="w14 w15 w16se w16cid w16 w16cex">
   <w:docDefaults>
     <w:rPrDefault>
       <w:rPr>
@@ -10214,7 +10164,7 @@
 </file>
 
 <file path=word/glossary/webSettings.xml><?xml version="1.0" encoding="utf-8"?>
-<w:webSettings xmlns:mc="http://schemas.openxmlformats.org/markup-compatibility/2006" xmlns:r="http://schemas.openxmlformats.org/officeDocument/2006/relationships" xmlns:w="http://schemas.openxmlformats.org/wordprocessingml/2006/main" xmlns:w14="http://schemas.microsoft.com/office/word/2010/wordml" xmlns:w15="http://schemas.microsoft.com/office/word/2012/wordml" xmlns:w16cid="http://schemas.microsoft.com/office/word/2016/wordml/cid" xmlns:w16se="http://schemas.microsoft.com/office/word/2015/wordml/symex" mc:Ignorable="w14 w15 w16se w16cid">
+<w:webSettings xmlns:mc="http://schemas.openxmlformats.org/markup-compatibility/2006" xmlns:r="http://schemas.openxmlformats.org/officeDocument/2006/relationships" xmlns:w="http://schemas.openxmlformats.org/wordprocessingml/2006/main" xmlns:w14="http://schemas.microsoft.com/office/word/2010/wordml" xmlns:w15="http://schemas.microsoft.com/office/word/2012/wordml" xmlns:w16cex="http://schemas.microsoft.com/office/word/2018/wordml/cex" xmlns:w16cid="http://schemas.microsoft.com/office/word/2016/wordml/cid" xmlns:w16="http://schemas.microsoft.com/office/word/2018/wordml" xmlns:w16se="http://schemas.microsoft.com/office/word/2015/wordml/symex" mc:Ignorable="w14 w15 w16se w16cid w16 w16cex">
   <w:optimizeForBrowser/>
   <w:allowPNG/>
 </w:webSettings>

</xml_diff>

<commit_message>
Updated title pages, and verbiage for req specs
</commit_message>
<xml_diff>
--- a/Documentation/Health Monitoring Project Plan.docx
+++ b/Documentation/Health Monitoring Project Plan.docx
@@ -2,8 +2,8 @@
 <file path=word/document.xml><?xml version="1.0" encoding="utf-8"?>
 <w:document xmlns:wpc="http://schemas.microsoft.com/office/word/2010/wordprocessingCanvas" xmlns:cx="http://schemas.microsoft.com/office/drawing/2014/chartex" xmlns:cx1="http://schemas.microsoft.com/office/drawing/2015/9/8/chartex" xmlns:cx2="http://schemas.microsoft.com/office/drawing/2015/10/21/chartex" xmlns:cx3="http://schemas.microsoft.com/office/drawing/2016/5/9/chartex" xmlns:cx4="http://schemas.microsoft.com/office/drawing/2016/5/10/chartex" xmlns:cx5="http://schemas.microsoft.com/office/drawing/2016/5/11/chartex" xmlns:cx6="http://schemas.microsoft.com/office/drawing/2016/5/12/chartex" xmlns:cx7="http://schemas.microsoft.com/office/drawing/2016/5/13/chartex" xmlns:cx8="http://schemas.microsoft.com/office/drawing/2016/5/14/chartex" xmlns:mc="http://schemas.openxmlformats.org/markup-compatibility/2006" xmlns:aink="http://schemas.microsoft.com/office/drawing/2016/ink" xmlns:am3d="http://schemas.microsoft.com/office/drawing/2017/model3d" xmlns:o="urn:schemas-microsoft-com:office:office" xmlns:r="http://schemas.openxmlformats.org/officeDocument/2006/relationships" xmlns:m="http://schemas.openxmlformats.org/officeDocument/2006/math" xmlns:v="urn:schemas-microsoft-com:vml" xmlns:wp14="http://schemas.microsoft.com/office/word/2010/wordprocessingDrawing" xmlns:wp="http://schemas.openxmlformats.org/drawingml/2006/wordprocessingDrawing" xmlns:w10="urn:schemas-microsoft-com:office:word" xmlns:w="http://schemas.openxmlformats.org/wordprocessingml/2006/main" xmlns:w14="http://schemas.microsoft.com/office/word/2010/wordml" xmlns:w15="http://schemas.microsoft.com/office/word/2012/wordml" xmlns:w16cid="http://schemas.microsoft.com/office/word/2016/wordml/cid" xmlns:w16se="http://schemas.microsoft.com/office/word/2015/wordml/symex" xmlns:wpg="http://schemas.microsoft.com/office/word/2010/wordprocessingGroup" xmlns:wpi="http://schemas.microsoft.com/office/word/2010/wordprocessingInk" xmlns:wne="http://schemas.microsoft.com/office/word/2006/wordml" xmlns:wps="http://schemas.microsoft.com/office/word/2010/wordprocessingShape" mc:Ignorable="w14 w15 w16se w16cid wp14">
   <w:body>
-    <w:bookmarkStart w:id="0" w:name="_Hlk49793912"/>
-    <w:bookmarkStart w:id="1" w:name="_Hlk49796347"/>
+    <w:bookmarkStart w:id="0" w:name="_Hlk49796347"/>
+    <w:bookmarkStart w:id="1" w:name="_Hlk49793912"/>
     <w:p>
       <w:pPr>
         <w:pStyle w:val="Title"/>
@@ -14,7 +14,7 @@
       <w:sdt>
         <w:sdtPr>
           <w:rPr>
-            <w:rFonts w:cstheme="majorHAnsi"/>
+            <w:rFonts w:asciiTheme="minorHAnsi" w:eastAsiaTheme="minorEastAsia" w:hAnsiTheme="minorHAnsi" w:cstheme="majorHAnsi"/>
           </w:rPr>
           <w:alias w:val="Title"/>
           <w:tag w:val=""/>
@@ -26,32 +26,36 @@
           <w15:appearance w15:val="hidden"/>
           <w:text w:multiLine="1"/>
         </w:sdtPr>
-        <w:sdtEndPr/>
         <w:sdtContent>
           <w:r>
             <w:rPr>
-              <w:rFonts w:cstheme="majorHAnsi"/>
+              <w:rFonts w:asciiTheme="minorHAnsi" w:eastAsiaTheme="minorEastAsia" w:hAnsiTheme="minorHAnsi" w:cstheme="majorHAnsi"/>
             </w:rPr>
             <w:t>Project Plan</w:t>
           </w:r>
           <w:r>
             <w:rPr>
-              <w:rFonts w:cstheme="majorHAnsi"/>
+              <w:rFonts w:asciiTheme="minorHAnsi" w:eastAsiaTheme="minorEastAsia" w:hAnsiTheme="minorHAnsi" w:cstheme="majorHAnsi"/>
             </w:rPr>
             <w:br/>
             <w:t xml:space="preserve">Project Topic: Health Monitoring System </w:t>
           </w:r>
           <w:r>
             <w:rPr>
-              <w:rFonts w:cstheme="majorHAnsi"/>
+              <w:rFonts w:asciiTheme="minorHAnsi" w:eastAsiaTheme="minorEastAsia" w:hAnsiTheme="minorHAnsi" w:cstheme="majorHAnsi"/>
             </w:rPr>
             <w:br/>
+          </w:r>
+          <w:r>
+            <w:rPr>
+              <w:rFonts w:asciiTheme="minorHAnsi" w:eastAsiaTheme="minorEastAsia" w:hAnsiTheme="minorHAnsi" w:cstheme="majorHAnsi"/>
+            </w:rPr>
             <w:t>Project Requirements provided in separate document.</w:t>
           </w:r>
         </w:sdtContent>
       </w:sdt>
     </w:p>
-    <w:bookmarkEnd w:id="0"/>
+    <w:bookmarkEnd w:id="1"/>
     <w:p>
       <w:pPr>
         <w:pStyle w:val="Title2"/>
@@ -140,7 +144,13 @@
         <w:rPr>
           <w:rFonts w:asciiTheme="majorHAnsi" w:eastAsia="Times New Roman" w:hAnsiTheme="majorHAnsi" w:cstheme="majorHAnsi"/>
         </w:rPr>
-        <w:t>Revision 1</w:t>
+        <w:t xml:space="preserve">Revision </w:t>
+      </w:r>
+      <w:r>
+        <w:rPr>
+          <w:rFonts w:asciiTheme="majorHAnsi" w:eastAsia="Times New Roman" w:hAnsiTheme="majorHAnsi" w:cstheme="majorHAnsi"/>
+        </w:rPr>
+        <w:t>1.1</w:t>
       </w:r>
     </w:p>
     <w:p>
@@ -207,7 +217,7 @@
         <w:t>Group 4</w:t>
       </w:r>
     </w:p>
-    <w:bookmarkEnd w:id="1"/>
+    <w:bookmarkEnd w:id="0"/>
     <w:bookmarkEnd w:id="2"/>
     <w:p>
       <w:pPr>
@@ -465,6 +475,12 @@
               </w:rPr>
               <w:t>1</w:t>
             </w:r>
+            <w:r>
+              <w:rPr>
+                <w:rFonts w:ascii="Times New Roman" w:hAnsi="Times New Roman" w:cs="Times New Roman"/>
+              </w:rPr>
+              <w:t>.0</w:t>
+            </w:r>
           </w:p>
         </w:tc>
         <w:tc>
@@ -483,7 +499,7 @@
               <w:rPr>
                 <w:rFonts w:ascii="Times New Roman" w:hAnsi="Times New Roman" w:cs="Times New Roman"/>
               </w:rPr>
-              <w:t>8/31/20 20</w:t>
+              <w:t>8/31/2020</w:t>
             </w:r>
           </w:p>
         </w:tc>
@@ -528,6 +544,103 @@
           </w:p>
         </w:tc>
       </w:tr>
+      <w:tr>
+        <w:tc>
+          <w:tcPr>
+            <w:tcW w:w="2065" w:type="dxa"/>
+          </w:tcPr>
+          <w:p>
+            <w:pPr>
+              <w:ind w:firstLine="0"/>
+              <w:jc w:val="center"/>
+              <w:rPr>
+                <w:rFonts w:ascii="Times New Roman" w:hAnsi="Times New Roman" w:cs="Times New Roman"/>
+              </w:rPr>
+            </w:pPr>
+            <w:r>
+              <w:rPr>
+                <w:rFonts w:ascii="Times New Roman" w:hAnsi="Times New Roman" w:cs="Times New Roman"/>
+              </w:rPr>
+              <w:t>1.1</w:t>
+            </w:r>
+          </w:p>
+        </w:tc>
+        <w:tc>
+          <w:tcPr>
+            <w:tcW w:w="1642" w:type="dxa"/>
+          </w:tcPr>
+          <w:p>
+            <w:pPr>
+              <w:ind w:firstLine="0"/>
+              <w:jc w:val="center"/>
+              <w:rPr>
+                <w:rFonts w:ascii="Times New Roman" w:hAnsi="Times New Roman" w:cs="Times New Roman"/>
+              </w:rPr>
+            </w:pPr>
+            <w:r>
+              <w:rPr>
+                <w:rFonts w:ascii="Times New Roman" w:hAnsi="Times New Roman" w:cs="Times New Roman"/>
+              </w:rPr>
+              <w:t>8/31/2020</w:t>
+            </w:r>
+          </w:p>
+        </w:tc>
+        <w:tc>
+          <w:tcPr>
+            <w:tcW w:w="3668" w:type="dxa"/>
+          </w:tcPr>
+          <w:p>
+            <w:pPr>
+              <w:ind w:firstLine="0"/>
+              <w:jc w:val="center"/>
+              <w:rPr>
+                <w:rFonts w:ascii="Times New Roman" w:hAnsi="Times New Roman" w:cs="Times New Roman"/>
+              </w:rPr>
+            </w:pPr>
+            <w:r>
+              <w:rPr>
+                <w:rFonts w:ascii="Times New Roman" w:hAnsi="Times New Roman" w:cs="Times New Roman"/>
+              </w:rPr>
+              <w:t>UPDATE: Verbiage and Font, bolding the section 1. Requirements specifications, collaborative updates include text standardization and headers</w:t>
+            </w:r>
+          </w:p>
+        </w:tc>
+        <w:tc>
+          <w:tcPr>
+            <w:tcW w:w="1980" w:type="dxa"/>
+          </w:tcPr>
+          <w:p>
+            <w:pPr>
+              <w:ind w:firstLine="0"/>
+              <w:jc w:val="center"/>
+              <w:rPr>
+                <w:rFonts w:ascii="Times New Roman" w:hAnsi="Times New Roman" w:cs="Times New Roman"/>
+              </w:rPr>
+            </w:pPr>
+            <w:r>
+              <w:rPr>
+                <w:rFonts w:ascii="Times New Roman" w:hAnsi="Times New Roman" w:cs="Times New Roman"/>
+              </w:rPr>
+              <w:t>Brandon</w:t>
+            </w:r>
+          </w:p>
+          <w:p>
+            <w:pPr>
+              <w:ind w:firstLine="0"/>
+              <w:jc w:val="center"/>
+              <w:rPr>
+                <w:rFonts w:ascii="Times New Roman" w:hAnsi="Times New Roman" w:cs="Times New Roman"/>
+              </w:rPr>
+            </w:pPr>
+            <w:r>
+              <w:rPr>
+                <w:rFonts w:ascii="Times New Roman" w:hAnsi="Times New Roman" w:cs="Times New Roman"/>
+              </w:rPr>
+              <w:t>Audrey</w:t>
+            </w:r>
+          </w:p>
+        </w:tc>
+      </w:tr>
     </w:tbl>
     <w:p>
       <w:pPr>
@@ -643,27 +756,11 @@
     </w:p>
     <w:p>
       <w:pPr>
+        <w:jc w:val="center"/>
         <w:rPr>
           <w:rFonts w:asciiTheme="majorHAnsi" w:hAnsiTheme="majorHAnsi" w:cstheme="majorHAnsi"/>
         </w:rPr>
       </w:pPr>
-    </w:p>
-    <w:p>
-      <w:pPr>
-        <w:rPr>
-          <w:rFonts w:asciiTheme="majorHAnsi" w:hAnsiTheme="majorHAnsi" w:cstheme="majorHAnsi"/>
-        </w:rPr>
-      </w:pPr>
-    </w:p>
-    <w:p>
-      <w:pPr>
-        <w:jc w:val="center"/>
-        <w:rPr>
-          <w:rFonts w:asciiTheme="majorHAnsi" w:hAnsiTheme="majorHAnsi" w:cstheme="majorHAnsi"/>
-        </w:rPr>
-      </w:pPr>
-      <w:bookmarkStart w:id="3" w:name="_GoBack"/>
-      <w:bookmarkEnd w:id="3"/>
       <w:r>
         <w:rPr>
           <w:rFonts w:asciiTheme="majorHAnsi" w:hAnsiTheme="majorHAnsi" w:cstheme="majorHAnsi"/>
@@ -694,10 +791,6 @@
     <w:p>
       <w:pPr>
         <w:pStyle w:val="TOC1"/>
-        <w:numPr>
-          <w:ilvl w:val="0"/>
-          <w:numId w:val="22"/>
-        </w:numPr>
         <w:rPr>
           <w:noProof/>
           <w:kern w:val="0"/>
@@ -724,7 +817,15 @@
         </w:rPr>
         <w:fldChar w:fldCharType="separate"/>
       </w:r>
-      <w:hyperlink w:anchor="_Toc49796049" w:history="1">
+      <w:hyperlink w:anchor="_Toc49795213" w:history="1">
+        <w:r>
+          <w:rPr>
+            <w:rStyle w:val="Hyperlink"/>
+            <w:rFonts w:cstheme="majorHAnsi"/>
+            <w:noProof/>
+          </w:rPr>
+          <w:t>1.</w:t>
+        </w:r>
         <w:r>
           <w:rPr>
             <w:noProof/>
@@ -733,15 +834,17 @@
             <w:szCs w:val="22"/>
             <w:lang w:eastAsia="en-US"/>
           </w:rPr>
-          <w:t xml:space="preserve"> </w:t>
+          <w:tab/>
         </w:r>
         <w:r>
           <w:rPr>
-            <w:rStyle w:val="Hyperlink"/>
-            <w:rFonts w:cstheme="majorHAnsi"/>
             <w:noProof/>
+            <w:kern w:val="0"/>
+            <w:sz w:val="22"/>
+            <w:szCs w:val="22"/>
+            <w:lang w:eastAsia="en-US"/>
           </w:rPr>
-          <w:t>Requirement Specifications</w:t>
+          <w:t xml:space="preserve">Requirement Specifications </w:t>
         </w:r>
         <w:r>
           <w:rPr>
@@ -762,7 +865,7 @@
             <w:noProof/>
             <w:webHidden/>
           </w:rPr>
-          <w:instrText xml:space="preserve"> PAGEREF _Toc49796049 \h </w:instrText>
+          <w:instrText xml:space="preserve"> PAGEREF _Toc49795213 \h </w:instrText>
         </w:r>
         <w:r>
           <w:rPr>
@@ -804,7 +907,7 @@
           <w:lang w:eastAsia="en-US"/>
         </w:rPr>
       </w:pPr>
-      <w:hyperlink w:anchor="_Toc49796050" w:history="1">
+      <w:hyperlink w:anchor="_Toc49795214" w:history="1">
         <w:r>
           <w:rPr>
             <w:rStyle w:val="Hyperlink"/>
@@ -821,7 +924,7 @@
             <w:szCs w:val="22"/>
             <w:lang w:eastAsia="en-US"/>
           </w:rPr>
-          <w:t xml:space="preserve"> </w:t>
+          <w:tab/>
         </w:r>
         <w:r>
           <w:rPr>
@@ -850,7 +953,7 @@
             <w:noProof/>
             <w:webHidden/>
           </w:rPr>
-          <w:instrText xml:space="preserve"> PAGEREF _Toc49796050 \h </w:instrText>
+          <w:instrText xml:space="preserve"> PAGEREF _Toc49795214 \h </w:instrText>
         </w:r>
         <w:r>
           <w:rPr>
@@ -892,7 +995,7 @@
           <w:lang w:eastAsia="en-US"/>
         </w:rPr>
       </w:pPr>
-      <w:hyperlink w:anchor="_Toc49796051" w:history="1">
+      <w:hyperlink w:anchor="_Toc49795215" w:history="1">
         <w:r>
           <w:rPr>
             <w:rStyle w:val="Hyperlink"/>
@@ -909,7 +1012,7 @@
             <w:szCs w:val="22"/>
             <w:lang w:eastAsia="en-US"/>
           </w:rPr>
-          <w:t xml:space="preserve"> </w:t>
+          <w:tab/>
         </w:r>
         <w:r>
           <w:rPr>
@@ -938,7 +1041,7 @@
             <w:noProof/>
             <w:webHidden/>
           </w:rPr>
-          <w:instrText xml:space="preserve"> PAGEREF _Toc49796051 \h </w:instrText>
+          <w:instrText xml:space="preserve"> PAGEREF _Toc49795215 \h </w:instrText>
         </w:r>
         <w:r>
           <w:rPr>
@@ -980,7 +1083,7 @@
           <w:lang w:eastAsia="en-US"/>
         </w:rPr>
       </w:pPr>
-      <w:hyperlink w:anchor="_Toc49796052" w:history="1">
+      <w:hyperlink w:anchor="_Toc49795216" w:history="1">
         <w:r>
           <w:rPr>
             <w:rStyle w:val="Hyperlink"/>
@@ -997,7 +1100,7 @@
             <w:szCs w:val="22"/>
             <w:lang w:eastAsia="en-US"/>
           </w:rPr>
-          <w:t xml:space="preserve"> </w:t>
+          <w:tab/>
         </w:r>
         <w:r>
           <w:rPr>
@@ -1026,7 +1129,7 @@
             <w:noProof/>
             <w:webHidden/>
           </w:rPr>
-          <w:instrText xml:space="preserve"> PAGEREF _Toc49796052 \h </w:instrText>
+          <w:instrText xml:space="preserve"> PAGEREF _Toc49795216 \h </w:instrText>
         </w:r>
         <w:r>
           <w:rPr>
@@ -1237,80 +1340,6 @@
     </w:p>
     <w:p>
       <w:pPr>
-        <w:ind w:firstLine="0"/>
-        <w:rPr>
-          <w:rFonts w:asciiTheme="majorHAnsi" w:hAnsiTheme="majorHAnsi" w:cstheme="majorHAnsi"/>
-          <w:b/>
-          <w:bCs/>
-          <w:noProof/>
-        </w:rPr>
-      </w:pPr>
-    </w:p>
-    <w:bookmarkStart w:id="4" w:name="_Toc49796049"/>
-    <w:p>
-      <w:pPr>
-        <w:pStyle w:val="SectionTitle"/>
-        <w:numPr>
-          <w:ilvl w:val="0"/>
-          <w:numId w:val="12"/>
-        </w:numPr>
-        <w:jc w:val="left"/>
-        <w:rPr>
-          <w:rFonts w:cstheme="majorHAnsi"/>
-          <w:b/>
-          <w:bCs/>
-        </w:rPr>
-      </w:pPr>
-      <w:sdt>
-        <w:sdtPr>
-          <w:rPr>
-            <w:rFonts w:cstheme="majorHAnsi"/>
-          </w:rPr>
-          <w:alias w:val="Title"/>
-          <w:tag w:val=""/>
-          <w:id w:val="-1756435886"/>
-          <w:placeholder>
-            <w:docPart w:val="0298784C264D854EA0BD5A72383B57C8"/>
-          </w:placeholder>
-          <w:dataBinding w:prefixMappings="xmlns:ns0='http://purl.org/dc/elements/1.1/' xmlns:ns1='http://schemas.openxmlformats.org/package/2006/metadata/core-properties' " w:xpath="/ns1:coreProperties[1]/ns0:title[1]" w:storeItemID="{6C3C8BC8-F283-45AE-878A-BAB7291924A1}"/>
-          <w15:appearance w15:val="hidden"/>
-          <w:text w:multiLine="1"/>
-        </w:sdtPr>
-        <w:sdtEndPr/>
-        <w:sdtContent>
-          <w:r>
-            <w:rPr>
-              <w:rFonts w:cstheme="majorHAnsi"/>
-            </w:rPr>
-            <w:t>Project Plan</w:t>
-          </w:r>
-          <w:r>
-            <w:rPr>
-              <w:rFonts w:cstheme="majorHAnsi"/>
-            </w:rPr>
-            <w:br/>
-            <w:t xml:space="preserve">Project Topic: Health Monitoring System </w:t>
-          </w:r>
-          <w:r>
-            <w:rPr>
-              <w:rFonts w:cstheme="majorHAnsi"/>
-            </w:rPr>
-            <w:br/>
-            <w:t>Project Requirements provided in separate document.</w:t>
-          </w:r>
-        </w:sdtContent>
-      </w:sdt>
-      <w:bookmarkEnd w:id="4"/>
-    </w:p>
-    <w:p>
-      <w:pPr>
-        <w:rPr>
-          <w:rFonts w:asciiTheme="majorHAnsi" w:hAnsiTheme="majorHAnsi" w:cstheme="majorHAnsi"/>
-        </w:rPr>
-      </w:pPr>
-    </w:p>
-    <w:p>
-      <w:pPr>
         <w:pStyle w:val="Heading1"/>
         <w:numPr>
           <w:ilvl w:val="0"/>
@@ -1321,7 +1350,41 @@
           <w:rFonts w:cstheme="majorHAnsi"/>
         </w:rPr>
       </w:pPr>
-      <w:bookmarkStart w:id="5" w:name="_Toc49796050"/>
+      <w:bookmarkStart w:id="3" w:name="_Toc49795213"/>
+      <w:r>
+        <w:rPr>
+          <w:rFonts w:cstheme="majorHAnsi"/>
+        </w:rPr>
+        <w:lastRenderedPageBreak/>
+        <w:t>Requirement Specifications</w:t>
+      </w:r>
+      <w:bookmarkEnd w:id="3"/>
+    </w:p>
+    <w:p>
+      <w:r>
+        <w:t>Project Topic: Health Monitoring System</w:t>
+      </w:r>
+    </w:p>
+    <w:p>
+      <w:r>
+        <w:t>Project Requirements provided in separate document.</w:t>
+      </w:r>
+      <w:bookmarkStart w:id="4" w:name="_GoBack"/>
+      <w:bookmarkEnd w:id="4"/>
+    </w:p>
+    <w:p>
+      <w:pPr>
+        <w:pStyle w:val="Heading1"/>
+        <w:numPr>
+          <w:ilvl w:val="0"/>
+          <w:numId w:val="12"/>
+        </w:numPr>
+        <w:jc w:val="left"/>
+        <w:rPr>
+          <w:rFonts w:cstheme="majorHAnsi"/>
+        </w:rPr>
+      </w:pPr>
+      <w:bookmarkStart w:id="5" w:name="_Toc49795214"/>
       <w:r>
         <w:rPr>
           <w:rFonts w:cstheme="majorHAnsi"/>
@@ -1556,13 +1619,6 @@
     </w:p>
     <w:p>
       <w:pPr>
-        <w:rPr>
-          <w:rFonts w:asciiTheme="majorHAnsi" w:hAnsiTheme="majorHAnsi" w:cstheme="majorHAnsi"/>
-        </w:rPr>
-      </w:pPr>
-    </w:p>
-    <w:p>
-      <w:pPr>
         <w:pStyle w:val="Heading1"/>
         <w:numPr>
           <w:ilvl w:val="0"/>
@@ -1573,7 +1629,7 @@
           <w:rFonts w:cstheme="majorHAnsi"/>
         </w:rPr>
       </w:pPr>
-      <w:bookmarkStart w:id="6" w:name="_Toc49796051"/>
+      <w:bookmarkStart w:id="6" w:name="_Toc49795215"/>
       <w:r>
         <w:rPr>
           <w:rFonts w:cstheme="majorHAnsi"/>
@@ -1608,6 +1664,12 @@
           <w:rFonts w:asciiTheme="majorHAnsi" w:hAnsiTheme="majorHAnsi" w:cstheme="majorHAnsi"/>
         </w:rPr>
       </w:pPr>
+      <w:r>
+        <w:rPr>
+          <w:rFonts w:asciiTheme="majorHAnsi" w:hAnsiTheme="majorHAnsi" w:cstheme="majorHAnsi"/>
+        </w:rPr>
+        <w:br w:type="page"/>
+      </w:r>
     </w:p>
     <w:p>
       <w:pPr>
@@ -1621,7 +1683,7 @@
           <w:rFonts w:cstheme="majorHAnsi"/>
         </w:rPr>
       </w:pPr>
-      <w:bookmarkStart w:id="7" w:name="_Toc49796052"/>
+      <w:bookmarkStart w:id="7" w:name="_Toc49795216"/>
       <w:r>
         <w:rPr>
           <w:rFonts w:cstheme="majorHAnsi"/>
@@ -5485,6 +5547,7 @@
   <w:style w:type="character" w:default="1" w:styleId="DefaultParagraphFont">
     <w:name w:val="Default Paragraph Font"/>
     <w:uiPriority w:val="1"/>
+    <w:semiHidden/>
     <w:unhideWhenUsed/>
   </w:style>
   <w:style w:type="table" w:default="1" w:styleId="TableNormal">
@@ -9373,32 +9436,6 @@
         <w:p>
           <w:pPr>
             <w:pStyle w:val="1DB91584880D9D47909D055D87C472B7"/>
-          </w:pPr>
-          <w:r>
-            <w:t>[Title Here, up to 12 Words, on One to Two Lines]</w:t>
-          </w:r>
-        </w:p>
-      </w:docPartBody>
-    </w:docPart>
-    <w:docPart>
-      <w:docPartPr>
-        <w:name w:val="0298784C264D854EA0BD5A72383B57C8"/>
-        <w:category>
-          <w:name w:val="General"/>
-          <w:gallery w:val="placeholder"/>
-        </w:category>
-        <w:types>
-          <w:type w:val="bbPlcHdr"/>
-        </w:types>
-        <w:behaviors>
-          <w:behavior w:val="content"/>
-        </w:behaviors>
-        <w:guid w:val="{BB071B59-8F75-644E-9295-13B6530BFBAB}"/>
-      </w:docPartPr>
-      <w:docPartBody>
-        <w:p>
-          <w:pPr>
-            <w:pStyle w:val="0298784C264D854EA0BD5A72383B57C8"/>
           </w:pPr>
           <w:r>
             <w:t>[Title Here, up to 12 Words, on One to Two Lines]</w:t>
@@ -9557,8 +9594,10 @@
     <w:rsidRoot w:val="0094486C"/>
     <w:rsid w:val="00067EB6"/>
     <w:rsid w:val="00171207"/>
+    <w:rsid w:val="00850932"/>
     <w:rsid w:val="0094486C"/>
     <w:rsid w:val="00A50FF3"/>
+    <w:rsid w:val="00AC5B4F"/>
     <w:rsid w:val="00CB70FF"/>
   </w:rsids>
   <m:mathPr>
@@ -10488,7 +10527,7 @@
 </file>
 
 <file path=customXml/itemProps2.xml><?xml version="1.0" encoding="utf-8"?>
-<ds:datastoreItem xmlns:ds="http://schemas.openxmlformats.org/officeDocument/2006/customXml" ds:itemID="{4B04DC3B-DAC4-4CCD-9D06-D035B5536428}">
+<ds:datastoreItem xmlns:ds="http://schemas.openxmlformats.org/officeDocument/2006/customXml" ds:itemID="{510525C2-F17C-45E9-98DB-6F4AD5DF48E8}">
   <ds:schemaRefs>
     <ds:schemaRef ds:uri="http://schemas.openxmlformats.org/officeDocument/2006/bibliography"/>
   </ds:schemaRefs>

</xml_diff>

<commit_message>
updating repo with latest docs
</commit_message>
<xml_diff>
--- a/Documentation/Health Monitoring Project Plan.docx
+++ b/Documentation/Health Monitoring Project Plan.docx
@@ -1,9 +1,9 @@
 
 <file path=word/document.xml><?xml version="1.0" encoding="utf-8"?>
-<w:document xmlns:wpc="http://schemas.microsoft.com/office/word/2010/wordprocessingCanvas" xmlns:cx="http://schemas.microsoft.com/office/drawing/2014/chartex" xmlns:cx1="http://schemas.microsoft.com/office/drawing/2015/9/8/chartex" xmlns:cx2="http://schemas.microsoft.com/office/drawing/2015/10/21/chartex" xmlns:cx3="http://schemas.microsoft.com/office/drawing/2016/5/9/chartex" xmlns:cx4="http://schemas.microsoft.com/office/drawing/2016/5/10/chartex" xmlns:cx5="http://schemas.microsoft.com/office/drawing/2016/5/11/chartex" xmlns:cx6="http://schemas.microsoft.com/office/drawing/2016/5/12/chartex" xmlns:cx7="http://schemas.microsoft.com/office/drawing/2016/5/13/chartex" xmlns:cx8="http://schemas.microsoft.com/office/drawing/2016/5/14/chartex" xmlns:mc="http://schemas.openxmlformats.org/markup-compatibility/2006" xmlns:aink="http://schemas.microsoft.com/office/drawing/2016/ink" xmlns:am3d="http://schemas.microsoft.com/office/drawing/2017/model3d" xmlns:o="urn:schemas-microsoft-com:office:office" xmlns:r="http://schemas.openxmlformats.org/officeDocument/2006/relationships" xmlns:m="http://schemas.openxmlformats.org/officeDocument/2006/math" xmlns:v="urn:schemas-microsoft-com:vml" xmlns:wp14="http://schemas.microsoft.com/office/word/2010/wordprocessingDrawing" xmlns:wp="http://schemas.openxmlformats.org/drawingml/2006/wordprocessingDrawing" xmlns:w10="urn:schemas-microsoft-com:office:word" xmlns:w="http://schemas.openxmlformats.org/wordprocessingml/2006/main" xmlns:w14="http://schemas.microsoft.com/office/word/2010/wordml" xmlns:w15="http://schemas.microsoft.com/office/word/2012/wordml" xmlns:w16cex="http://schemas.microsoft.com/office/word/2018/wordml/cex" xmlns:w16cid="http://schemas.microsoft.com/office/word/2016/wordml/cid" xmlns:w16="http://schemas.microsoft.com/office/word/2018/wordml" xmlns:w16se="http://schemas.microsoft.com/office/word/2015/wordml/symex" xmlns:wpg="http://schemas.microsoft.com/office/word/2010/wordprocessingGroup" xmlns:wpi="http://schemas.microsoft.com/office/word/2010/wordprocessingInk" xmlns:wne="http://schemas.microsoft.com/office/word/2006/wordml" xmlns:wps="http://schemas.microsoft.com/office/word/2010/wordprocessingShape" mc:Ignorable="w14 w15 w16se w16cid w16 w16cex wp14">
+<w:document xmlns:wpc="http://schemas.microsoft.com/office/word/2010/wordprocessingCanvas" xmlns:cx="http://schemas.microsoft.com/office/drawing/2014/chartex" xmlns:cx1="http://schemas.microsoft.com/office/drawing/2015/9/8/chartex" xmlns:cx2="http://schemas.microsoft.com/office/drawing/2015/10/21/chartex" xmlns:cx3="http://schemas.microsoft.com/office/drawing/2016/5/9/chartex" xmlns:cx4="http://schemas.microsoft.com/office/drawing/2016/5/10/chartex" xmlns:cx5="http://schemas.microsoft.com/office/drawing/2016/5/11/chartex" xmlns:cx6="http://schemas.microsoft.com/office/drawing/2016/5/12/chartex" xmlns:cx7="http://schemas.microsoft.com/office/drawing/2016/5/13/chartex" xmlns:cx8="http://schemas.microsoft.com/office/drawing/2016/5/14/chartex" xmlns:mc="http://schemas.openxmlformats.org/markup-compatibility/2006" xmlns:aink="http://schemas.microsoft.com/office/drawing/2016/ink" xmlns:am3d="http://schemas.microsoft.com/office/drawing/2017/model3d" xmlns:o="urn:schemas-microsoft-com:office:office" xmlns:r="http://schemas.openxmlformats.org/officeDocument/2006/relationships" xmlns:m="http://schemas.openxmlformats.org/officeDocument/2006/math" xmlns:v="urn:schemas-microsoft-com:vml" xmlns:wp14="http://schemas.microsoft.com/office/word/2010/wordprocessingDrawing" xmlns:wp="http://schemas.openxmlformats.org/drawingml/2006/wordprocessingDrawing" xmlns:w10="urn:schemas-microsoft-com:office:word" xmlns:w="http://schemas.openxmlformats.org/wordprocessingml/2006/main" xmlns:w14="http://schemas.microsoft.com/office/word/2010/wordml" xmlns:w15="http://schemas.microsoft.com/office/word/2012/wordml" xmlns:w16cid="http://schemas.microsoft.com/office/word/2016/wordml/cid" xmlns:w16se="http://schemas.microsoft.com/office/word/2015/wordml/symex" xmlns:wpg="http://schemas.microsoft.com/office/word/2010/wordprocessingGroup" xmlns:wpi="http://schemas.microsoft.com/office/word/2010/wordprocessingInk" xmlns:wne="http://schemas.microsoft.com/office/word/2006/wordml" xmlns:wps="http://schemas.microsoft.com/office/word/2010/wordprocessingShape" mc:Ignorable="w14 w15 w16se w16cid wp14">
   <w:body>
-    <w:bookmarkStart w:id="0" w:name="_Hlk49793912"/>
-    <w:bookmarkStart w:id="1" w:name="_Hlk49796347"/>
+    <w:bookmarkStart w:id="0" w:name="_Hlk49796347"/>
+    <w:bookmarkStart w:id="1" w:name="_Hlk49793912"/>
     <w:p>
       <w:pPr>
         <w:pStyle w:val="Title"/>
@@ -14,7 +14,7 @@
       <w:sdt>
         <w:sdtPr>
           <w:rPr>
-            <w:rFonts w:cstheme="majorHAnsi"/>
+            <w:rFonts w:asciiTheme="minorHAnsi" w:eastAsiaTheme="minorEastAsia" w:hAnsiTheme="minorHAnsi" w:cstheme="majorHAnsi"/>
           </w:rPr>
           <w:alias w:val="Title"/>
           <w:tag w:val=""/>
@@ -26,32 +26,48 @@
           <w15:appearance w15:val="hidden"/>
           <w:text w:multiLine="1"/>
         </w:sdtPr>
-        <w:sdtEndPr/>
         <w:sdtContent>
           <w:r>
             <w:rPr>
-              <w:rFonts w:cstheme="majorHAnsi"/>
+              <w:rFonts w:asciiTheme="minorHAnsi" w:eastAsiaTheme="minorEastAsia" w:hAnsiTheme="minorHAnsi" w:cstheme="majorHAnsi"/>
             </w:rPr>
             <w:t>Project Plan</w:t>
           </w:r>
           <w:r>
             <w:rPr>
-              <w:rFonts w:cstheme="majorHAnsi"/>
+              <w:rFonts w:asciiTheme="minorHAnsi" w:eastAsiaTheme="minorEastAsia" w:hAnsiTheme="minorHAnsi" w:cstheme="majorHAnsi"/>
+            </w:rPr>
+            <w:br/>
+            <w:t xml:space="preserve">Project Topic: Health Monitoring System </w:t>
+          </w:r>
+          <w:r>
+            <w:rPr>
+              <w:rFonts w:asciiTheme="minorHAnsi" w:eastAsiaTheme="minorEastAsia" w:hAnsiTheme="minorHAnsi" w:cstheme="majorHAnsi"/>
             </w:rPr>
             <w:br/>
           </w:r>
-          <w:proofErr w:type="spellStart"/>
           <w:r>
             <w:rPr>
-              <w:rFonts w:cstheme="majorHAnsi"/>
+              <w:rFonts w:asciiTheme="minorHAnsi" w:eastAsiaTheme="minorEastAsia" w:hAnsiTheme="minorHAnsi" w:cstheme="majorHAnsi"/>
             </w:rPr>
-            <w:t>asbcd</w:t>
+            <w:t xml:space="preserve">Project </w:t>
           </w:r>
-          <w:proofErr w:type="spellEnd"/>
+          <w:r>
+            <w:rPr>
+              <w:rFonts w:asciiTheme="minorHAnsi" w:eastAsiaTheme="minorEastAsia" w:hAnsiTheme="minorHAnsi" w:cstheme="majorHAnsi"/>
+            </w:rPr>
+            <w:t>Requirements</w:t>
+          </w:r>
+          <w:r>
+            <w:rPr>
+              <w:rFonts w:asciiTheme="minorHAnsi" w:eastAsiaTheme="minorEastAsia" w:hAnsiTheme="minorHAnsi" w:cstheme="majorHAnsi"/>
+            </w:rPr>
+            <w:t xml:space="preserve"> provided in separate document.</w:t>
+          </w:r>
         </w:sdtContent>
       </w:sdt>
     </w:p>
-    <w:bookmarkEnd w:id="0"/>
+    <w:bookmarkEnd w:id="1"/>
     <w:p>
       <w:pPr>
         <w:pStyle w:val="Title2"/>
@@ -80,16 +96,8 @@
         <w:rPr>
           <w:rFonts w:asciiTheme="majorHAnsi" w:eastAsia="Times New Roman" w:hAnsiTheme="majorHAnsi" w:cstheme="majorHAnsi"/>
         </w:rPr>
-        <w:t xml:space="preserve">Audrey </w:t>
+        <w:t>Audrey Harcum</w:t>
       </w:r>
-      <w:proofErr w:type="spellStart"/>
-      <w:r>
-        <w:rPr>
-          <w:rFonts w:asciiTheme="majorHAnsi" w:eastAsia="Times New Roman" w:hAnsiTheme="majorHAnsi" w:cstheme="majorHAnsi"/>
-        </w:rPr>
-        <w:t>Harcum</w:t>
-      </w:r>
-      <w:proofErr w:type="spellEnd"/>
     </w:p>
     <w:p>
       <w:pPr>
@@ -148,7 +156,13 @@
         <w:rPr>
           <w:rFonts w:asciiTheme="majorHAnsi" w:eastAsia="Times New Roman" w:hAnsiTheme="majorHAnsi" w:cstheme="majorHAnsi"/>
         </w:rPr>
-        <w:t>Revision 1</w:t>
+        <w:t xml:space="preserve">Revision </w:t>
+      </w:r>
+      <w:r>
+        <w:rPr>
+          <w:rFonts w:asciiTheme="majorHAnsi" w:eastAsia="Times New Roman" w:hAnsiTheme="majorHAnsi" w:cstheme="majorHAnsi"/>
+        </w:rPr>
+        <w:t>1.1</w:t>
       </w:r>
     </w:p>
     <w:p>
@@ -215,7 +229,7 @@
         <w:t>Group 4</w:t>
       </w:r>
     </w:p>
-    <w:bookmarkEnd w:id="1"/>
+    <w:bookmarkEnd w:id="0"/>
     <w:bookmarkEnd w:id="2"/>
     <w:p>
       <w:pPr>
@@ -473,6 +487,12 @@
               </w:rPr>
               <w:t>1</w:t>
             </w:r>
+            <w:r>
+              <w:rPr>
+                <w:rFonts w:ascii="Times New Roman" w:hAnsi="Times New Roman" w:cs="Times New Roman"/>
+              </w:rPr>
+              <w:t>.0</w:t>
+            </w:r>
           </w:p>
         </w:tc>
         <w:tc>
@@ -491,7 +511,7 @@
               <w:rPr>
                 <w:rFonts w:ascii="Times New Roman" w:hAnsi="Times New Roman" w:cs="Times New Roman"/>
               </w:rPr>
-              <w:t>8/31/20 20</w:t>
+              <w:t>8/31/2020</w:t>
             </w:r>
           </w:p>
         </w:tc>
@@ -536,21 +556,104 @@
           </w:p>
         </w:tc>
       </w:tr>
+      <w:tr>
+        <w:tc>
+          <w:tcPr>
+            <w:tcW w:w="2065" w:type="dxa"/>
+          </w:tcPr>
+          <w:p>
+            <w:pPr>
+              <w:ind w:firstLine="0"/>
+              <w:jc w:val="center"/>
+              <w:rPr>
+                <w:rFonts w:ascii="Times New Roman" w:hAnsi="Times New Roman" w:cs="Times New Roman"/>
+              </w:rPr>
+            </w:pPr>
+            <w:r>
+              <w:rPr>
+                <w:rFonts w:ascii="Times New Roman" w:hAnsi="Times New Roman" w:cs="Times New Roman"/>
+              </w:rPr>
+              <w:t>1.1</w:t>
+            </w:r>
+          </w:p>
+        </w:tc>
+        <w:tc>
+          <w:tcPr>
+            <w:tcW w:w="1642" w:type="dxa"/>
+          </w:tcPr>
+          <w:p>
+            <w:pPr>
+              <w:ind w:firstLine="0"/>
+              <w:jc w:val="center"/>
+              <w:rPr>
+                <w:rFonts w:ascii="Times New Roman" w:hAnsi="Times New Roman" w:cs="Times New Roman"/>
+              </w:rPr>
+            </w:pPr>
+            <w:r>
+              <w:rPr>
+                <w:rFonts w:ascii="Times New Roman" w:hAnsi="Times New Roman" w:cs="Times New Roman"/>
+              </w:rPr>
+              <w:t>8/31/2020</w:t>
+            </w:r>
+          </w:p>
+        </w:tc>
+        <w:tc>
+          <w:tcPr>
+            <w:tcW w:w="3668" w:type="dxa"/>
+          </w:tcPr>
+          <w:p>
+            <w:pPr>
+              <w:ind w:firstLine="0"/>
+              <w:jc w:val="center"/>
+              <w:rPr>
+                <w:rFonts w:ascii="Times New Roman" w:hAnsi="Times New Roman" w:cs="Times New Roman"/>
+              </w:rPr>
+            </w:pPr>
+            <w:r>
+              <w:rPr>
+                <w:rFonts w:ascii="Times New Roman" w:hAnsi="Times New Roman" w:cs="Times New Roman"/>
+              </w:rPr>
+              <w:t>UPDATE: Verbiage and Font, bolding the section 1. Requirements specifications, collaborative updates include text standardization and headers</w:t>
+            </w:r>
+          </w:p>
+        </w:tc>
+        <w:tc>
+          <w:tcPr>
+            <w:tcW w:w="1980" w:type="dxa"/>
+          </w:tcPr>
+          <w:p>
+            <w:pPr>
+              <w:ind w:firstLine="0"/>
+              <w:jc w:val="center"/>
+              <w:rPr>
+                <w:rFonts w:ascii="Times New Roman" w:hAnsi="Times New Roman" w:cs="Times New Roman"/>
+              </w:rPr>
+            </w:pPr>
+            <w:r>
+              <w:rPr>
+                <w:rFonts w:ascii="Times New Roman" w:hAnsi="Times New Roman" w:cs="Times New Roman"/>
+              </w:rPr>
+              <w:t>Brandon</w:t>
+            </w:r>
+          </w:p>
+          <w:p>
+            <w:pPr>
+              <w:ind w:firstLine="0"/>
+              <w:jc w:val="center"/>
+              <w:rPr>
+                <w:rFonts w:ascii="Times New Roman" w:hAnsi="Times New Roman" w:cs="Times New Roman"/>
+              </w:rPr>
+            </w:pPr>
+            <w:r>
+              <w:rPr>
+                <w:rFonts w:ascii="Times New Roman" w:hAnsi="Times New Roman" w:cs="Times New Roman"/>
+              </w:rPr>
+              <w:t>Audrey</w:t>
+            </w:r>
+          </w:p>
+        </w:tc>
+      </w:tr>
     </w:tbl>
-    <w:p>
-      <w:pPr>
-        <w:rPr>
-          <w:rFonts w:asciiTheme="majorHAnsi" w:hAnsiTheme="majorHAnsi" w:cstheme="majorHAnsi"/>
-        </w:rPr>
-      </w:pPr>
-    </w:p>
-    <w:p>
-      <w:pPr>
-        <w:rPr>
-          <w:rFonts w:asciiTheme="majorHAnsi" w:hAnsiTheme="majorHAnsi" w:cstheme="majorHAnsi"/>
-        </w:rPr>
-      </w:pPr>
-    </w:p>
     <w:p>
       <w:pPr>
         <w:rPr>
@@ -747,11 +850,13 @@
         </w:r>
         <w:r>
           <w:rPr>
-            <w:rStyle w:val="Hyperlink"/>
-            <w:rFonts w:cstheme="majorHAnsi"/>
             <w:noProof/>
+            <w:kern w:val="0"/>
+            <w:sz w:val="22"/>
+            <w:szCs w:val="22"/>
+            <w:lang w:eastAsia="en-US"/>
           </w:rPr>
-          <w:t>Project Plan</w:t>
+          <w:t xml:space="preserve">Requirement Specifications </w:t>
         </w:r>
         <w:r>
           <w:rPr>
@@ -1247,14 +1352,6 @@
     </w:p>
     <w:p>
       <w:pPr>
-        <w:ind w:firstLine="0"/>
-        <w:rPr>
-          <w:rFonts w:cstheme="majorHAnsi"/>
-        </w:rPr>
-      </w:pPr>
-    </w:p>
-    <w:p>
-      <w:pPr>
         <w:pStyle w:val="Heading1"/>
         <w:numPr>
           <w:ilvl w:val="0"/>
@@ -1271,7 +1368,7 @@
           <w:rFonts w:cstheme="majorHAnsi"/>
         </w:rPr>
         <w:lastRenderedPageBreak/>
-        <w:t>Project Plan</w:t>
+        <w:t>Requirement Specifications</w:t>
       </w:r>
       <w:bookmarkEnd w:id="3"/>
     </w:p>
@@ -3300,7 +3397,7 @@
 </file>
 
 <file path=word/endnotes.xml><?xml version="1.0" encoding="utf-8"?>
-<w:endnotes xmlns:wpc="http://schemas.microsoft.com/office/word/2010/wordprocessingCanvas" xmlns:cx="http://schemas.microsoft.com/office/drawing/2014/chartex" xmlns:cx1="http://schemas.microsoft.com/office/drawing/2015/9/8/chartex" xmlns:cx2="http://schemas.microsoft.com/office/drawing/2015/10/21/chartex" xmlns:cx3="http://schemas.microsoft.com/office/drawing/2016/5/9/chartex" xmlns:cx4="http://schemas.microsoft.com/office/drawing/2016/5/10/chartex" xmlns:cx5="http://schemas.microsoft.com/office/drawing/2016/5/11/chartex" xmlns:cx6="http://schemas.microsoft.com/office/drawing/2016/5/12/chartex" xmlns:cx7="http://schemas.microsoft.com/office/drawing/2016/5/13/chartex" xmlns:cx8="http://schemas.microsoft.com/office/drawing/2016/5/14/chartex" xmlns:mc="http://schemas.openxmlformats.org/markup-compatibility/2006" xmlns:aink="http://schemas.microsoft.com/office/drawing/2016/ink" xmlns:am3d="http://schemas.microsoft.com/office/drawing/2017/model3d" xmlns:o="urn:schemas-microsoft-com:office:office" xmlns:r="http://schemas.openxmlformats.org/officeDocument/2006/relationships" xmlns:m="http://schemas.openxmlformats.org/officeDocument/2006/math" xmlns:v="urn:schemas-microsoft-com:vml" xmlns:wp14="http://schemas.microsoft.com/office/word/2010/wordprocessingDrawing" xmlns:wp="http://schemas.openxmlformats.org/drawingml/2006/wordprocessingDrawing" xmlns:w10="urn:schemas-microsoft-com:office:word" xmlns:w="http://schemas.openxmlformats.org/wordprocessingml/2006/main" xmlns:w14="http://schemas.microsoft.com/office/word/2010/wordml" xmlns:w15="http://schemas.microsoft.com/office/word/2012/wordml" xmlns:w16cex="http://schemas.microsoft.com/office/word/2018/wordml/cex" xmlns:w16cid="http://schemas.microsoft.com/office/word/2016/wordml/cid" xmlns:w16="http://schemas.microsoft.com/office/word/2018/wordml" xmlns:w16se="http://schemas.microsoft.com/office/word/2015/wordml/symex" xmlns:wpg="http://schemas.microsoft.com/office/word/2010/wordprocessingGroup" xmlns:wpi="http://schemas.microsoft.com/office/word/2010/wordprocessingInk" xmlns:wne="http://schemas.microsoft.com/office/word/2006/wordml" xmlns:wps="http://schemas.microsoft.com/office/word/2010/wordprocessingShape" mc:Ignorable="w14 w15 w16se w16cid w16 w16cex wp14">
+<w:endnotes xmlns:wpc="http://schemas.microsoft.com/office/word/2010/wordprocessingCanvas" xmlns:cx="http://schemas.microsoft.com/office/drawing/2014/chartex" xmlns:cx1="http://schemas.microsoft.com/office/drawing/2015/9/8/chartex" xmlns:cx2="http://schemas.microsoft.com/office/drawing/2015/10/21/chartex" xmlns:cx3="http://schemas.microsoft.com/office/drawing/2016/5/9/chartex" xmlns:cx4="http://schemas.microsoft.com/office/drawing/2016/5/10/chartex" xmlns:cx5="http://schemas.microsoft.com/office/drawing/2016/5/11/chartex" xmlns:cx6="http://schemas.microsoft.com/office/drawing/2016/5/12/chartex" xmlns:cx7="http://schemas.microsoft.com/office/drawing/2016/5/13/chartex" xmlns:cx8="http://schemas.microsoft.com/office/drawing/2016/5/14/chartex" xmlns:mc="http://schemas.openxmlformats.org/markup-compatibility/2006" xmlns:aink="http://schemas.microsoft.com/office/drawing/2016/ink" xmlns:am3d="http://schemas.microsoft.com/office/drawing/2017/model3d" xmlns:o="urn:schemas-microsoft-com:office:office" xmlns:r="http://schemas.openxmlformats.org/officeDocument/2006/relationships" xmlns:m="http://schemas.openxmlformats.org/officeDocument/2006/math" xmlns:v="urn:schemas-microsoft-com:vml" xmlns:wp14="http://schemas.microsoft.com/office/word/2010/wordprocessingDrawing" xmlns:wp="http://schemas.openxmlformats.org/drawingml/2006/wordprocessingDrawing" xmlns:w10="urn:schemas-microsoft-com:office:word" xmlns:w="http://schemas.openxmlformats.org/wordprocessingml/2006/main" xmlns:w14="http://schemas.microsoft.com/office/word/2010/wordml" xmlns:w15="http://schemas.microsoft.com/office/word/2012/wordml" xmlns:w16cid="http://schemas.microsoft.com/office/word/2016/wordml/cid" xmlns:w16se="http://schemas.microsoft.com/office/word/2015/wordml/symex" xmlns:wpg="http://schemas.microsoft.com/office/word/2010/wordprocessingGroup" xmlns:wpi="http://schemas.microsoft.com/office/word/2010/wordprocessingInk" xmlns:wne="http://schemas.microsoft.com/office/word/2006/wordml" xmlns:wps="http://schemas.microsoft.com/office/word/2010/wordprocessingShape" mc:Ignorable="w14 w15 w16se w16cid wp14">
   <w:endnote w:type="separator" w:id="-1">
     <w:p>
       <w:pPr>
@@ -3325,7 +3422,7 @@
 </file>
 
 <file path=word/footnotes.xml><?xml version="1.0" encoding="utf-8"?>
-<w:footnotes xmlns:wpc="http://schemas.microsoft.com/office/word/2010/wordprocessingCanvas" xmlns:cx="http://schemas.microsoft.com/office/drawing/2014/chartex" xmlns:cx1="http://schemas.microsoft.com/office/drawing/2015/9/8/chartex" xmlns:cx2="http://schemas.microsoft.com/office/drawing/2015/10/21/chartex" xmlns:cx3="http://schemas.microsoft.com/office/drawing/2016/5/9/chartex" xmlns:cx4="http://schemas.microsoft.com/office/drawing/2016/5/10/chartex" xmlns:cx5="http://schemas.microsoft.com/office/drawing/2016/5/11/chartex" xmlns:cx6="http://schemas.microsoft.com/office/drawing/2016/5/12/chartex" xmlns:cx7="http://schemas.microsoft.com/office/drawing/2016/5/13/chartex" xmlns:cx8="http://schemas.microsoft.com/office/drawing/2016/5/14/chartex" xmlns:mc="http://schemas.openxmlformats.org/markup-compatibility/2006" xmlns:aink="http://schemas.microsoft.com/office/drawing/2016/ink" xmlns:am3d="http://schemas.microsoft.com/office/drawing/2017/model3d" xmlns:o="urn:schemas-microsoft-com:office:office" xmlns:r="http://schemas.openxmlformats.org/officeDocument/2006/relationships" xmlns:m="http://schemas.openxmlformats.org/officeDocument/2006/math" xmlns:v="urn:schemas-microsoft-com:vml" xmlns:wp14="http://schemas.microsoft.com/office/word/2010/wordprocessingDrawing" xmlns:wp="http://schemas.openxmlformats.org/drawingml/2006/wordprocessingDrawing" xmlns:w10="urn:schemas-microsoft-com:office:word" xmlns:w="http://schemas.openxmlformats.org/wordprocessingml/2006/main" xmlns:w14="http://schemas.microsoft.com/office/word/2010/wordml" xmlns:w15="http://schemas.microsoft.com/office/word/2012/wordml" xmlns:w16cex="http://schemas.microsoft.com/office/word/2018/wordml/cex" xmlns:w16cid="http://schemas.microsoft.com/office/word/2016/wordml/cid" xmlns:w16="http://schemas.microsoft.com/office/word/2018/wordml" xmlns:w16se="http://schemas.microsoft.com/office/word/2015/wordml/symex" xmlns:wpg="http://schemas.microsoft.com/office/word/2010/wordprocessingGroup" xmlns:wpi="http://schemas.microsoft.com/office/word/2010/wordprocessingInk" xmlns:wne="http://schemas.microsoft.com/office/word/2006/wordml" xmlns:wps="http://schemas.microsoft.com/office/word/2010/wordprocessingShape" mc:Ignorable="w14 w15 w16se w16cid w16 w16cex wp14">
+<w:footnotes xmlns:wpc="http://schemas.microsoft.com/office/word/2010/wordprocessingCanvas" xmlns:cx="http://schemas.microsoft.com/office/drawing/2014/chartex" xmlns:cx1="http://schemas.microsoft.com/office/drawing/2015/9/8/chartex" xmlns:cx2="http://schemas.microsoft.com/office/drawing/2015/10/21/chartex" xmlns:cx3="http://schemas.microsoft.com/office/drawing/2016/5/9/chartex" xmlns:cx4="http://schemas.microsoft.com/office/drawing/2016/5/10/chartex" xmlns:cx5="http://schemas.microsoft.com/office/drawing/2016/5/11/chartex" xmlns:cx6="http://schemas.microsoft.com/office/drawing/2016/5/12/chartex" xmlns:cx7="http://schemas.microsoft.com/office/drawing/2016/5/13/chartex" xmlns:cx8="http://schemas.microsoft.com/office/drawing/2016/5/14/chartex" xmlns:mc="http://schemas.openxmlformats.org/markup-compatibility/2006" xmlns:aink="http://schemas.microsoft.com/office/drawing/2016/ink" xmlns:am3d="http://schemas.microsoft.com/office/drawing/2017/model3d" xmlns:o="urn:schemas-microsoft-com:office:office" xmlns:r="http://schemas.openxmlformats.org/officeDocument/2006/relationships" xmlns:m="http://schemas.openxmlformats.org/officeDocument/2006/math" xmlns:v="urn:schemas-microsoft-com:vml" xmlns:wp14="http://schemas.microsoft.com/office/word/2010/wordprocessingDrawing" xmlns:wp="http://schemas.openxmlformats.org/drawingml/2006/wordprocessingDrawing" xmlns:w10="urn:schemas-microsoft-com:office:word" xmlns:w="http://schemas.openxmlformats.org/wordprocessingml/2006/main" xmlns:w14="http://schemas.microsoft.com/office/word/2010/wordml" xmlns:w15="http://schemas.microsoft.com/office/word/2012/wordml" xmlns:w16cid="http://schemas.microsoft.com/office/word/2016/wordml/cid" xmlns:w16se="http://schemas.microsoft.com/office/word/2015/wordml/symex" xmlns:wpg="http://schemas.microsoft.com/office/word/2010/wordprocessingGroup" xmlns:wpi="http://schemas.microsoft.com/office/word/2010/wordprocessingInk" xmlns:wne="http://schemas.microsoft.com/office/word/2006/wordml" xmlns:wps="http://schemas.microsoft.com/office/word/2010/wordprocessingShape" mc:Ignorable="w14 w15 w16se w16cid wp14">
   <w:footnote w:type="separator" w:id="-1">
     <w:p>
       <w:pPr>
@@ -3350,7 +3447,7 @@
 </file>
 
 <file path=word/header1.xml><?xml version="1.0" encoding="utf-8"?>
-<w:hdr xmlns:wpc="http://schemas.microsoft.com/office/word/2010/wordprocessingCanvas" xmlns:cx="http://schemas.microsoft.com/office/drawing/2014/chartex" xmlns:cx1="http://schemas.microsoft.com/office/drawing/2015/9/8/chartex" xmlns:cx2="http://schemas.microsoft.com/office/drawing/2015/10/21/chartex" xmlns:cx3="http://schemas.microsoft.com/office/drawing/2016/5/9/chartex" xmlns:cx4="http://schemas.microsoft.com/office/drawing/2016/5/10/chartex" xmlns:cx5="http://schemas.microsoft.com/office/drawing/2016/5/11/chartex" xmlns:cx6="http://schemas.microsoft.com/office/drawing/2016/5/12/chartex" xmlns:cx7="http://schemas.microsoft.com/office/drawing/2016/5/13/chartex" xmlns:cx8="http://schemas.microsoft.com/office/drawing/2016/5/14/chartex" xmlns:mc="http://schemas.openxmlformats.org/markup-compatibility/2006" xmlns:aink="http://schemas.microsoft.com/office/drawing/2016/ink" xmlns:am3d="http://schemas.microsoft.com/office/drawing/2017/model3d" xmlns:o="urn:schemas-microsoft-com:office:office" xmlns:r="http://schemas.openxmlformats.org/officeDocument/2006/relationships" xmlns:m="http://schemas.openxmlformats.org/officeDocument/2006/math" xmlns:v="urn:schemas-microsoft-com:vml" xmlns:wp14="http://schemas.microsoft.com/office/word/2010/wordprocessingDrawing" xmlns:wp="http://schemas.openxmlformats.org/drawingml/2006/wordprocessingDrawing" xmlns:w10="urn:schemas-microsoft-com:office:word" xmlns:w="http://schemas.openxmlformats.org/wordprocessingml/2006/main" xmlns:w14="http://schemas.microsoft.com/office/word/2010/wordml" xmlns:w15="http://schemas.microsoft.com/office/word/2012/wordml" xmlns:w16cex="http://schemas.microsoft.com/office/word/2018/wordml/cex" xmlns:w16cid="http://schemas.microsoft.com/office/word/2016/wordml/cid" xmlns:w16="http://schemas.microsoft.com/office/word/2018/wordml" xmlns:w16se="http://schemas.microsoft.com/office/word/2015/wordml/symex" xmlns:wpg="http://schemas.microsoft.com/office/word/2010/wordprocessingGroup" xmlns:wpi="http://schemas.microsoft.com/office/word/2010/wordprocessingInk" xmlns:wne="http://schemas.microsoft.com/office/word/2006/wordml" xmlns:wps="http://schemas.microsoft.com/office/word/2010/wordprocessingShape" mc:Ignorable="w14 w15 w16se w16cid w16 w16cex wp14">
+<w:hdr xmlns:wpc="http://schemas.microsoft.com/office/word/2010/wordprocessingCanvas" xmlns:cx="http://schemas.microsoft.com/office/drawing/2014/chartex" xmlns:cx1="http://schemas.microsoft.com/office/drawing/2015/9/8/chartex" xmlns:cx2="http://schemas.microsoft.com/office/drawing/2015/10/21/chartex" xmlns:cx3="http://schemas.microsoft.com/office/drawing/2016/5/9/chartex" xmlns:cx4="http://schemas.microsoft.com/office/drawing/2016/5/10/chartex" xmlns:cx5="http://schemas.microsoft.com/office/drawing/2016/5/11/chartex" xmlns:cx6="http://schemas.microsoft.com/office/drawing/2016/5/12/chartex" xmlns:cx7="http://schemas.microsoft.com/office/drawing/2016/5/13/chartex" xmlns:cx8="http://schemas.microsoft.com/office/drawing/2016/5/14/chartex" xmlns:mc="http://schemas.openxmlformats.org/markup-compatibility/2006" xmlns:aink="http://schemas.microsoft.com/office/drawing/2016/ink" xmlns:am3d="http://schemas.microsoft.com/office/drawing/2017/model3d" xmlns:o="urn:schemas-microsoft-com:office:office" xmlns:r="http://schemas.openxmlformats.org/officeDocument/2006/relationships" xmlns:m="http://schemas.openxmlformats.org/officeDocument/2006/math" xmlns:v="urn:schemas-microsoft-com:vml" xmlns:wp14="http://schemas.microsoft.com/office/word/2010/wordprocessingDrawing" xmlns:wp="http://schemas.openxmlformats.org/drawingml/2006/wordprocessingDrawing" xmlns:w10="urn:schemas-microsoft-com:office:word" xmlns:w="http://schemas.openxmlformats.org/wordprocessingml/2006/main" xmlns:w14="http://schemas.microsoft.com/office/word/2010/wordml" xmlns:w15="http://schemas.microsoft.com/office/word/2012/wordml" xmlns:w16cid="http://schemas.microsoft.com/office/word/2016/wordml/cid" xmlns:w16se="http://schemas.microsoft.com/office/word/2015/wordml/symex" xmlns:wpg="http://schemas.microsoft.com/office/word/2010/wordprocessingGroup" xmlns:wpi="http://schemas.microsoft.com/office/word/2010/wordprocessingInk" xmlns:wne="http://schemas.microsoft.com/office/word/2006/wordml" xmlns:wps="http://schemas.microsoft.com/office/word/2010/wordprocessingShape" mc:Ignorable="w14 w15 w16se w16cid wp14">
   <w:p>
     <w:pPr>
       <w:pStyle w:val="Header"/>
@@ -3437,7 +3534,7 @@
 </file>
 
 <file path=word/header2.xml><?xml version="1.0" encoding="utf-8"?>
-<w:hdr xmlns:wpc="http://schemas.microsoft.com/office/word/2010/wordprocessingCanvas" xmlns:cx="http://schemas.microsoft.com/office/drawing/2014/chartex" xmlns:cx1="http://schemas.microsoft.com/office/drawing/2015/9/8/chartex" xmlns:cx2="http://schemas.microsoft.com/office/drawing/2015/10/21/chartex" xmlns:cx3="http://schemas.microsoft.com/office/drawing/2016/5/9/chartex" xmlns:cx4="http://schemas.microsoft.com/office/drawing/2016/5/10/chartex" xmlns:cx5="http://schemas.microsoft.com/office/drawing/2016/5/11/chartex" xmlns:cx6="http://schemas.microsoft.com/office/drawing/2016/5/12/chartex" xmlns:cx7="http://schemas.microsoft.com/office/drawing/2016/5/13/chartex" xmlns:cx8="http://schemas.microsoft.com/office/drawing/2016/5/14/chartex" xmlns:mc="http://schemas.openxmlformats.org/markup-compatibility/2006" xmlns:aink="http://schemas.microsoft.com/office/drawing/2016/ink" xmlns:am3d="http://schemas.microsoft.com/office/drawing/2017/model3d" xmlns:o="urn:schemas-microsoft-com:office:office" xmlns:r="http://schemas.openxmlformats.org/officeDocument/2006/relationships" xmlns:m="http://schemas.openxmlformats.org/officeDocument/2006/math" xmlns:v="urn:schemas-microsoft-com:vml" xmlns:wp14="http://schemas.microsoft.com/office/word/2010/wordprocessingDrawing" xmlns:wp="http://schemas.openxmlformats.org/drawingml/2006/wordprocessingDrawing" xmlns:w10="urn:schemas-microsoft-com:office:word" xmlns:w="http://schemas.openxmlformats.org/wordprocessingml/2006/main" xmlns:w14="http://schemas.microsoft.com/office/word/2010/wordml" xmlns:w15="http://schemas.microsoft.com/office/word/2012/wordml" xmlns:w16cex="http://schemas.microsoft.com/office/word/2018/wordml/cex" xmlns:w16cid="http://schemas.microsoft.com/office/word/2016/wordml/cid" xmlns:w16="http://schemas.microsoft.com/office/word/2018/wordml" xmlns:w16se="http://schemas.microsoft.com/office/word/2015/wordml/symex" xmlns:wpg="http://schemas.microsoft.com/office/word/2010/wordprocessingGroup" xmlns:wpi="http://schemas.microsoft.com/office/word/2010/wordprocessingInk" xmlns:wne="http://schemas.microsoft.com/office/word/2006/wordml" xmlns:wps="http://schemas.microsoft.com/office/word/2010/wordprocessingShape" mc:Ignorable="w14 w15 w16se w16cid w16 w16cex wp14">
+<w:hdr xmlns:wpc="http://schemas.microsoft.com/office/word/2010/wordprocessingCanvas" xmlns:cx="http://schemas.microsoft.com/office/drawing/2014/chartex" xmlns:cx1="http://schemas.microsoft.com/office/drawing/2015/9/8/chartex" xmlns:cx2="http://schemas.microsoft.com/office/drawing/2015/10/21/chartex" xmlns:cx3="http://schemas.microsoft.com/office/drawing/2016/5/9/chartex" xmlns:cx4="http://schemas.microsoft.com/office/drawing/2016/5/10/chartex" xmlns:cx5="http://schemas.microsoft.com/office/drawing/2016/5/11/chartex" xmlns:cx6="http://schemas.microsoft.com/office/drawing/2016/5/12/chartex" xmlns:cx7="http://schemas.microsoft.com/office/drawing/2016/5/13/chartex" xmlns:cx8="http://schemas.microsoft.com/office/drawing/2016/5/14/chartex" xmlns:mc="http://schemas.openxmlformats.org/markup-compatibility/2006" xmlns:aink="http://schemas.microsoft.com/office/drawing/2016/ink" xmlns:am3d="http://schemas.microsoft.com/office/drawing/2017/model3d" xmlns:o="urn:schemas-microsoft-com:office:office" xmlns:r="http://schemas.openxmlformats.org/officeDocument/2006/relationships" xmlns:m="http://schemas.openxmlformats.org/officeDocument/2006/math" xmlns:v="urn:schemas-microsoft-com:vml" xmlns:wp14="http://schemas.microsoft.com/office/word/2010/wordprocessingDrawing" xmlns:wp="http://schemas.openxmlformats.org/drawingml/2006/wordprocessingDrawing" xmlns:w10="urn:schemas-microsoft-com:office:word" xmlns:w="http://schemas.openxmlformats.org/wordprocessingml/2006/main" xmlns:w14="http://schemas.microsoft.com/office/word/2010/wordml" xmlns:w15="http://schemas.microsoft.com/office/word/2012/wordml" xmlns:w16cid="http://schemas.microsoft.com/office/word/2016/wordml/cid" xmlns:w16se="http://schemas.microsoft.com/office/word/2015/wordml/symex" xmlns:wpg="http://schemas.microsoft.com/office/word/2010/wordprocessingGroup" xmlns:wpi="http://schemas.microsoft.com/office/word/2010/wordprocessingInk" xmlns:wne="http://schemas.microsoft.com/office/word/2006/wordml" xmlns:wps="http://schemas.microsoft.com/office/word/2010/wordprocessingShape" mc:Ignorable="w14 w15 w16se w16cid wp14">
   <w:p>
     <w:pPr>
       <w:pStyle w:val="Header"/>
@@ -3539,7 +3636,7 @@
 </file>
 
 <file path=word/numbering.xml><?xml version="1.0" encoding="utf-8"?>
-<w:numbering xmlns:wpc="http://schemas.microsoft.com/office/word/2010/wordprocessingCanvas" xmlns:cx="http://schemas.microsoft.com/office/drawing/2014/chartex" xmlns:cx1="http://schemas.microsoft.com/office/drawing/2015/9/8/chartex" xmlns:cx2="http://schemas.microsoft.com/office/drawing/2015/10/21/chartex" xmlns:cx3="http://schemas.microsoft.com/office/drawing/2016/5/9/chartex" xmlns:cx4="http://schemas.microsoft.com/office/drawing/2016/5/10/chartex" xmlns:cx5="http://schemas.microsoft.com/office/drawing/2016/5/11/chartex" xmlns:cx6="http://schemas.microsoft.com/office/drawing/2016/5/12/chartex" xmlns:cx7="http://schemas.microsoft.com/office/drawing/2016/5/13/chartex" xmlns:cx8="http://schemas.microsoft.com/office/drawing/2016/5/14/chartex" xmlns:mc="http://schemas.openxmlformats.org/markup-compatibility/2006" xmlns:aink="http://schemas.microsoft.com/office/drawing/2016/ink" xmlns:am3d="http://schemas.microsoft.com/office/drawing/2017/model3d" xmlns:o="urn:schemas-microsoft-com:office:office" xmlns:r="http://schemas.openxmlformats.org/officeDocument/2006/relationships" xmlns:m="http://schemas.openxmlformats.org/officeDocument/2006/math" xmlns:v="urn:schemas-microsoft-com:vml" xmlns:wp14="http://schemas.microsoft.com/office/word/2010/wordprocessingDrawing" xmlns:wp="http://schemas.openxmlformats.org/drawingml/2006/wordprocessingDrawing" xmlns:w10="urn:schemas-microsoft-com:office:word" xmlns:w="http://schemas.openxmlformats.org/wordprocessingml/2006/main" xmlns:w14="http://schemas.microsoft.com/office/word/2010/wordml" xmlns:w15="http://schemas.microsoft.com/office/word/2012/wordml" xmlns:w16cex="http://schemas.microsoft.com/office/word/2018/wordml/cex" xmlns:w16cid="http://schemas.microsoft.com/office/word/2016/wordml/cid" xmlns:w16="http://schemas.microsoft.com/office/word/2018/wordml" xmlns:w16se="http://schemas.microsoft.com/office/word/2015/wordml/symex" xmlns:wpg="http://schemas.microsoft.com/office/word/2010/wordprocessingGroup" xmlns:wpi="http://schemas.microsoft.com/office/word/2010/wordprocessingInk" xmlns:wne="http://schemas.microsoft.com/office/word/2006/wordml" xmlns:wps="http://schemas.microsoft.com/office/word/2010/wordprocessingShape" mc:Ignorable="w14 w15 w16se w16cid w16 w16cex wp14">
+<w:numbering xmlns:wpc="http://schemas.microsoft.com/office/word/2010/wordprocessingCanvas" xmlns:cx="http://schemas.microsoft.com/office/drawing/2014/chartex" xmlns:cx1="http://schemas.microsoft.com/office/drawing/2015/9/8/chartex" xmlns:cx2="http://schemas.microsoft.com/office/drawing/2015/10/21/chartex" xmlns:cx3="http://schemas.microsoft.com/office/drawing/2016/5/9/chartex" xmlns:cx4="http://schemas.microsoft.com/office/drawing/2016/5/10/chartex" xmlns:cx5="http://schemas.microsoft.com/office/drawing/2016/5/11/chartex" xmlns:cx6="http://schemas.microsoft.com/office/drawing/2016/5/12/chartex" xmlns:cx7="http://schemas.microsoft.com/office/drawing/2016/5/13/chartex" xmlns:cx8="http://schemas.microsoft.com/office/drawing/2016/5/14/chartex" xmlns:mc="http://schemas.openxmlformats.org/markup-compatibility/2006" xmlns:aink="http://schemas.microsoft.com/office/drawing/2016/ink" xmlns:am3d="http://schemas.microsoft.com/office/drawing/2017/model3d" xmlns:o="urn:schemas-microsoft-com:office:office" xmlns:r="http://schemas.openxmlformats.org/officeDocument/2006/relationships" xmlns:m="http://schemas.openxmlformats.org/officeDocument/2006/math" xmlns:v="urn:schemas-microsoft-com:vml" xmlns:wp14="http://schemas.microsoft.com/office/word/2010/wordprocessingDrawing" xmlns:wp="http://schemas.openxmlformats.org/drawingml/2006/wordprocessingDrawing" xmlns:w10="urn:schemas-microsoft-com:office:word" xmlns:w="http://schemas.openxmlformats.org/wordprocessingml/2006/main" xmlns:w14="http://schemas.microsoft.com/office/word/2010/wordml" xmlns:w15="http://schemas.microsoft.com/office/word/2012/wordml" xmlns:w16cid="http://schemas.microsoft.com/office/word/2016/wordml/cid" xmlns:w16se="http://schemas.microsoft.com/office/word/2015/wordml/symex" xmlns:wpg="http://schemas.microsoft.com/office/word/2010/wordprocessingGroup" xmlns:wpi="http://schemas.microsoft.com/office/word/2010/wordprocessingInk" xmlns:wne="http://schemas.microsoft.com/office/word/2006/wordml" xmlns:wps="http://schemas.microsoft.com/office/word/2010/wordprocessingShape" mc:Ignorable="w14 w15 w16se w16cid wp14">
   <w:abstractNum w:abstractNumId="0" w15:restartNumberingAfterBreak="0">
     <w:nsid w:val="FFFFFF7C"/>
     <w:multiLevelType w:val="singleLevel"/>
@@ -4868,7 +4965,7 @@
 </file>
 
 <file path=word/styles.xml><?xml version="1.0" encoding="utf-8"?>
-<w:styles xmlns:mc="http://schemas.openxmlformats.org/markup-compatibility/2006" xmlns:r="http://schemas.openxmlformats.org/officeDocument/2006/relationships" xmlns:w="http://schemas.openxmlformats.org/wordprocessingml/2006/main" xmlns:w14="http://schemas.microsoft.com/office/word/2010/wordml" xmlns:w15="http://schemas.microsoft.com/office/word/2012/wordml" xmlns:w16cex="http://schemas.microsoft.com/office/word/2018/wordml/cex" xmlns:w16cid="http://schemas.microsoft.com/office/word/2016/wordml/cid" xmlns:w16="http://schemas.microsoft.com/office/word/2018/wordml" xmlns:w16se="http://schemas.microsoft.com/office/word/2015/wordml/symex" mc:Ignorable="w14 w15 w16se w16cid w16 w16cex">
+<w:styles xmlns:mc="http://schemas.openxmlformats.org/markup-compatibility/2006" xmlns:r="http://schemas.openxmlformats.org/officeDocument/2006/relationships" xmlns:w="http://schemas.openxmlformats.org/wordprocessingml/2006/main" xmlns:w14="http://schemas.microsoft.com/office/word/2010/wordml" xmlns:w15="http://schemas.microsoft.com/office/word/2012/wordml" xmlns:w16cid="http://schemas.microsoft.com/office/word/2016/wordml/cid" xmlns:w16se="http://schemas.microsoft.com/office/word/2015/wordml/symex" mc:Ignorable="w14 w15 w16se w16cid">
   <w:docDefaults>
     <w:rPrDefault>
       <w:rPr>
@@ -5460,6 +5557,7 @@
   <w:style w:type="character" w:default="1" w:styleId="DefaultParagraphFont">
     <w:name w:val="Default Paragraph Font"/>
     <w:uiPriority w:val="1"/>
+    <w:semiHidden/>
     <w:unhideWhenUsed/>
   </w:style>
   <w:style w:type="table" w:default="1" w:styleId="TableNormal">
@@ -9327,7 +9425,7 @@
 </file>
 
 <file path=word/glossary/document.xml><?xml version="1.0" encoding="utf-8"?>
-<w:glossaryDocument xmlns:wpc="http://schemas.microsoft.com/office/word/2010/wordprocessingCanvas" xmlns:cx="http://schemas.microsoft.com/office/drawing/2014/chartex" xmlns:cx1="http://schemas.microsoft.com/office/drawing/2015/9/8/chartex" xmlns:cx2="http://schemas.microsoft.com/office/drawing/2015/10/21/chartex" xmlns:cx3="http://schemas.microsoft.com/office/drawing/2016/5/9/chartex" xmlns:cx4="http://schemas.microsoft.com/office/drawing/2016/5/10/chartex" xmlns:cx5="http://schemas.microsoft.com/office/drawing/2016/5/11/chartex" xmlns:cx6="http://schemas.microsoft.com/office/drawing/2016/5/12/chartex" xmlns:cx7="http://schemas.microsoft.com/office/drawing/2016/5/13/chartex" xmlns:cx8="http://schemas.microsoft.com/office/drawing/2016/5/14/chartex" xmlns:mc="http://schemas.openxmlformats.org/markup-compatibility/2006" xmlns:aink="http://schemas.microsoft.com/office/drawing/2016/ink" xmlns:am3d="http://schemas.microsoft.com/office/drawing/2017/model3d" xmlns:o="urn:schemas-microsoft-com:office:office" xmlns:r="http://schemas.openxmlformats.org/officeDocument/2006/relationships" xmlns:m="http://schemas.openxmlformats.org/officeDocument/2006/math" xmlns:v="urn:schemas-microsoft-com:vml" xmlns:wp14="http://schemas.microsoft.com/office/word/2010/wordprocessingDrawing" xmlns:wp="http://schemas.openxmlformats.org/drawingml/2006/wordprocessingDrawing" xmlns:w10="urn:schemas-microsoft-com:office:word" xmlns:w="http://schemas.openxmlformats.org/wordprocessingml/2006/main" xmlns:w14="http://schemas.microsoft.com/office/word/2010/wordml" xmlns:w15="http://schemas.microsoft.com/office/word/2012/wordml" xmlns:w16cex="http://schemas.microsoft.com/office/word/2018/wordml/cex" xmlns:w16cid="http://schemas.microsoft.com/office/word/2016/wordml/cid" xmlns:w16="http://schemas.microsoft.com/office/word/2018/wordml" xmlns:w16se="http://schemas.microsoft.com/office/word/2015/wordml/symex" xmlns:wpg="http://schemas.microsoft.com/office/word/2010/wordprocessingGroup" xmlns:wpi="http://schemas.microsoft.com/office/word/2010/wordprocessingInk" xmlns:wne="http://schemas.microsoft.com/office/word/2006/wordml" xmlns:wps="http://schemas.microsoft.com/office/word/2010/wordprocessingShape" mc:Ignorable="w14 w15 w16se w16cid w16 w16cex wp14">
+<w:glossaryDocument xmlns:wpc="http://schemas.microsoft.com/office/word/2010/wordprocessingCanvas" xmlns:cx="http://schemas.microsoft.com/office/drawing/2014/chartex" xmlns:cx1="http://schemas.microsoft.com/office/drawing/2015/9/8/chartex" xmlns:cx2="http://schemas.microsoft.com/office/drawing/2015/10/21/chartex" xmlns:cx3="http://schemas.microsoft.com/office/drawing/2016/5/9/chartex" xmlns:cx4="http://schemas.microsoft.com/office/drawing/2016/5/10/chartex" xmlns:cx5="http://schemas.microsoft.com/office/drawing/2016/5/11/chartex" xmlns:cx6="http://schemas.microsoft.com/office/drawing/2016/5/12/chartex" xmlns:cx7="http://schemas.microsoft.com/office/drawing/2016/5/13/chartex" xmlns:cx8="http://schemas.microsoft.com/office/drawing/2016/5/14/chartex" xmlns:mc="http://schemas.openxmlformats.org/markup-compatibility/2006" xmlns:aink="http://schemas.microsoft.com/office/drawing/2016/ink" xmlns:am3d="http://schemas.microsoft.com/office/drawing/2017/model3d" xmlns:o="urn:schemas-microsoft-com:office:office" xmlns:r="http://schemas.openxmlformats.org/officeDocument/2006/relationships" xmlns:m="http://schemas.openxmlformats.org/officeDocument/2006/math" xmlns:v="urn:schemas-microsoft-com:vml" xmlns:wp14="http://schemas.microsoft.com/office/word/2010/wordprocessingDrawing" xmlns:wp="http://schemas.openxmlformats.org/drawingml/2006/wordprocessingDrawing" xmlns:w10="urn:schemas-microsoft-com:office:word" xmlns:w="http://schemas.openxmlformats.org/wordprocessingml/2006/main" xmlns:w14="http://schemas.microsoft.com/office/word/2010/wordml" xmlns:w15="http://schemas.microsoft.com/office/word/2012/wordml" xmlns:w16cid="http://schemas.microsoft.com/office/word/2016/wordml/cid" xmlns:w16se="http://schemas.microsoft.com/office/word/2015/wordml/symex" xmlns:wpg="http://schemas.microsoft.com/office/word/2010/wordprocessingGroup" xmlns:wpi="http://schemas.microsoft.com/office/word/2010/wordprocessingInk" xmlns:wne="http://schemas.microsoft.com/office/word/2006/wordml" xmlns:wps="http://schemas.microsoft.com/office/word/2010/wordprocessingShape" mc:Ignorable="w14 w15 w16se w16cid wp14">
   <w:docParts>
     <w:docPart>
       <w:docPartPr>
@@ -9412,7 +9510,7 @@
 </file>
 
 <file path=word/glossary/fontTable.xml><?xml version="1.0" encoding="utf-8"?>
-<w:fonts xmlns:mc="http://schemas.openxmlformats.org/markup-compatibility/2006" xmlns:r="http://schemas.openxmlformats.org/officeDocument/2006/relationships" xmlns:w="http://schemas.openxmlformats.org/wordprocessingml/2006/main" xmlns:w14="http://schemas.microsoft.com/office/word/2010/wordml" xmlns:w15="http://schemas.microsoft.com/office/word/2012/wordml" xmlns:w16cex="http://schemas.microsoft.com/office/word/2018/wordml/cex" xmlns:w16cid="http://schemas.microsoft.com/office/word/2016/wordml/cid" xmlns:w16="http://schemas.microsoft.com/office/word/2018/wordml" xmlns:w16se="http://schemas.microsoft.com/office/word/2015/wordml/symex" mc:Ignorable="w14 w15 w16se w16cid w16 w16cex">
+<w:fonts xmlns:mc="http://schemas.openxmlformats.org/markup-compatibility/2006" xmlns:r="http://schemas.openxmlformats.org/officeDocument/2006/relationships" xmlns:w="http://schemas.openxmlformats.org/wordprocessingml/2006/main" xmlns:w14="http://schemas.microsoft.com/office/word/2010/wordml" xmlns:w15="http://schemas.microsoft.com/office/word/2012/wordml" xmlns:w16cid="http://schemas.microsoft.com/office/word/2016/wordml/cid" xmlns:w16se="http://schemas.microsoft.com/office/word/2015/wordml/symex" mc:Ignorable="w14 w15 w16se w16cid">
   <w:font w:name="Symbol">
     <w:panose1 w:val="05050102010706020507"/>
     <w:charset w:val="02"/>
@@ -9469,7 +9567,7 @@
     <w:charset w:val="00"/>
     <w:family w:val="modern"/>
     <w:pitch w:val="fixed"/>
-    <w:sig w:usb0="E00006FF" w:usb1="0000FCFF" w:usb2="00000001" w:usb3="00000000" w:csb0="0000019F" w:csb1="00000000"/>
+    <w:sig w:usb0="E10002FF" w:usb1="4000FCFF" w:usb2="00000009" w:usb3="00000000" w:csb0="0000019F" w:csb1="00000000"/>
   </w:font>
   <w:font w:name="Calibri">
     <w:panose1 w:val="020F0502020204030204"/>
@@ -9489,7 +9587,7 @@
 </file>
 
 <file path=word/glossary/settings.xml><?xml version="1.0" encoding="utf-8"?>
-<w:settings xmlns:mc="http://schemas.openxmlformats.org/markup-compatibility/2006" xmlns:o="urn:schemas-microsoft-com:office:office" xmlns:r="http://schemas.openxmlformats.org/officeDocument/2006/relationships" xmlns:m="http://schemas.openxmlformats.org/officeDocument/2006/math" xmlns:v="urn:schemas-microsoft-com:vml" xmlns:w10="urn:schemas-microsoft-com:office:word" xmlns:w="http://schemas.openxmlformats.org/wordprocessingml/2006/main" xmlns:w14="http://schemas.microsoft.com/office/word/2010/wordml" xmlns:w15="http://schemas.microsoft.com/office/word/2012/wordml" xmlns:w16cex="http://schemas.microsoft.com/office/word/2018/wordml/cex" xmlns:w16cid="http://schemas.microsoft.com/office/word/2016/wordml/cid" xmlns:w16="http://schemas.microsoft.com/office/word/2018/wordml" xmlns:w16se="http://schemas.microsoft.com/office/word/2015/wordml/symex" xmlns:sl="http://schemas.openxmlformats.org/schemaLibrary/2006/main" mc:Ignorable="w14 w15 w16se w16cid w16 w16cex">
+<w:settings xmlns:mc="http://schemas.openxmlformats.org/markup-compatibility/2006" xmlns:o="urn:schemas-microsoft-com:office:office" xmlns:r="http://schemas.openxmlformats.org/officeDocument/2006/relationships" xmlns:m="http://schemas.openxmlformats.org/officeDocument/2006/math" xmlns:v="urn:schemas-microsoft-com:vml" xmlns:w10="urn:schemas-microsoft-com:office:word" xmlns:w="http://schemas.openxmlformats.org/wordprocessingml/2006/main" xmlns:w14="http://schemas.microsoft.com/office/word/2010/wordml" xmlns:w15="http://schemas.microsoft.com/office/word/2012/wordml" xmlns:w16cid="http://schemas.microsoft.com/office/word/2016/wordml/cid" xmlns:w16se="http://schemas.microsoft.com/office/word/2015/wordml/symex" xmlns:sl="http://schemas.openxmlformats.org/schemaLibrary/2006/main" mc:Ignorable="w14 w15 w16se w16cid">
   <w:view w:val="normal"/>
   <w:defaultTabStop w:val="720"/>
   <w:characterSpacingControl w:val="doNotCompress"/>
@@ -9506,9 +9604,11 @@
     <w:rsidRoot w:val="0094486C"/>
     <w:rsid w:val="00067EB6"/>
     <w:rsid w:val="00171207"/>
+    <w:rsid w:val="002B6BEC"/>
     <w:rsid w:val="00850932"/>
     <w:rsid w:val="0094486C"/>
     <w:rsid w:val="00A50FF3"/>
+    <w:rsid w:val="00AC5B4F"/>
     <w:rsid w:val="00CB70FF"/>
   </w:rsids>
   <m:mathPr>
@@ -9533,7 +9633,7 @@
 </file>
 
 <file path=word/glossary/styles.xml><?xml version="1.0" encoding="utf-8"?>
-<w:styles xmlns:mc="http://schemas.openxmlformats.org/markup-compatibility/2006" xmlns:r="http://schemas.openxmlformats.org/officeDocument/2006/relationships" xmlns:w="http://schemas.openxmlformats.org/wordprocessingml/2006/main" xmlns:w14="http://schemas.microsoft.com/office/word/2010/wordml" xmlns:w15="http://schemas.microsoft.com/office/word/2012/wordml" xmlns:w16cex="http://schemas.microsoft.com/office/word/2018/wordml/cex" xmlns:w16cid="http://schemas.microsoft.com/office/word/2016/wordml/cid" xmlns:w16="http://schemas.microsoft.com/office/word/2018/wordml" xmlns:w16se="http://schemas.microsoft.com/office/word/2015/wordml/symex" mc:Ignorable="w14 w15 w16se w16cid w16 w16cex">
+<w:styles xmlns:mc="http://schemas.openxmlformats.org/markup-compatibility/2006" xmlns:r="http://schemas.openxmlformats.org/officeDocument/2006/relationships" xmlns:w="http://schemas.openxmlformats.org/wordprocessingml/2006/main" xmlns:w14="http://schemas.microsoft.com/office/word/2010/wordml" xmlns:w15="http://schemas.microsoft.com/office/word/2012/wordml" xmlns:w16cid="http://schemas.microsoft.com/office/word/2016/wordml/cid" xmlns:w16se="http://schemas.microsoft.com/office/word/2015/wordml/symex" mc:Ignorable="w14 w15 w16se w16cid">
   <w:docDefaults>
     <w:rPrDefault>
       <w:rPr>
@@ -10164,7 +10264,7 @@
 </file>
 
 <file path=word/glossary/webSettings.xml><?xml version="1.0" encoding="utf-8"?>
-<w:webSettings xmlns:mc="http://schemas.openxmlformats.org/markup-compatibility/2006" xmlns:r="http://schemas.openxmlformats.org/officeDocument/2006/relationships" xmlns:w="http://schemas.openxmlformats.org/wordprocessingml/2006/main" xmlns:w14="http://schemas.microsoft.com/office/word/2010/wordml" xmlns:w15="http://schemas.microsoft.com/office/word/2012/wordml" xmlns:w16cex="http://schemas.microsoft.com/office/word/2018/wordml/cex" xmlns:w16cid="http://schemas.microsoft.com/office/word/2016/wordml/cid" xmlns:w16="http://schemas.microsoft.com/office/word/2018/wordml" xmlns:w16se="http://schemas.microsoft.com/office/word/2015/wordml/symex" mc:Ignorable="w14 w15 w16se w16cid w16 w16cex">
+<w:webSettings xmlns:mc="http://schemas.openxmlformats.org/markup-compatibility/2006" xmlns:r="http://schemas.openxmlformats.org/officeDocument/2006/relationships" xmlns:w="http://schemas.openxmlformats.org/wordprocessingml/2006/main" xmlns:w14="http://schemas.microsoft.com/office/word/2010/wordml" xmlns:w15="http://schemas.microsoft.com/office/word/2012/wordml" xmlns:w16cid="http://schemas.microsoft.com/office/word/2016/wordml/cid" xmlns:w16se="http://schemas.microsoft.com/office/word/2015/wordml/symex" mc:Ignorable="w14 w15 w16se w16cid">
   <w:optimizeForBrowser/>
   <w:allowPNG/>
 </w:webSettings>
@@ -10438,7 +10538,7 @@
 </file>
 
 <file path=customXml/itemProps2.xml><?xml version="1.0" encoding="utf-8"?>
-<ds:datastoreItem xmlns:ds="http://schemas.openxmlformats.org/officeDocument/2006/customXml" ds:itemID="{4B04DC3B-DAC4-4CCD-9D06-D035B5536428}">
+<ds:datastoreItem xmlns:ds="http://schemas.openxmlformats.org/officeDocument/2006/customXml" ds:itemID="{2376AF73-11A4-45DE-A11F-C47C81432FF2}">
   <ds:schemaRefs>
     <ds:schemaRef ds:uri="http://schemas.openxmlformats.org/officeDocument/2006/bibliography"/>
   </ds:schemaRefs>

</xml_diff>